<commit_message>
Avancement Cahier des charges + diagramme de Gantt final
</commit_message>
<xml_diff>
--- a/Ressources/Cahier des charges.docx
+++ b/Ressources/Cahier des charges.docx
@@ -4,7 +4,7 @@
   <w:body>
     <w:p>
       <w:pPr>
-        <w:jc w:val="center"/>
+        <w:jc w:val="both"/>
         <w:rPr>
           <w:rFonts w:ascii="Corbel" w:hAnsi="Corbel"/>
           <w:b/>
@@ -22,7 +22,7 @@
     </w:p>
     <w:p>
       <w:pPr>
-        <w:jc w:val="center"/>
+        <w:jc w:val="both"/>
         <w:rPr>
           <w:rFonts w:ascii="Corbel" w:hAnsi="Corbel"/>
           <w:b/>
@@ -37,6 +37,7 @@
           <w:ilvl w:val="0"/>
           <w:numId w:val="1"/>
         </w:numPr>
+        <w:jc w:val="both"/>
         <w:rPr>
           <w:rFonts w:ascii="Corbel" w:hAnsi="Corbel"/>
           <w:b/>
@@ -63,6 +64,7 @@
     </w:p>
     <w:p>
       <w:pPr>
+        <w:jc w:val="both"/>
         <w:rPr>
           <w:rFonts w:ascii="Corbel" w:hAnsi="Corbel"/>
           <w:sz w:val="28"/>
@@ -86,6 +88,7 @@
     </w:p>
     <w:p>
       <w:pPr>
+        <w:jc w:val="both"/>
         <w:rPr>
           <w:rFonts w:ascii="Corbel" w:hAnsi="Corbel"/>
           <w:sz w:val="28"/>
@@ -109,6 +112,7 @@
     </w:p>
     <w:p>
       <w:pPr>
+        <w:jc w:val="both"/>
         <w:rPr>
           <w:rFonts w:ascii="Corbel" w:hAnsi="Corbel"/>
           <w:sz w:val="28"/>
@@ -132,6 +136,7 @@
     </w:p>
     <w:p>
       <w:pPr>
+        <w:jc w:val="both"/>
         <w:rPr>
           <w:rFonts w:ascii="Corbel" w:hAnsi="Corbel"/>
           <w:sz w:val="28"/>
@@ -160,6 +165,7 @@
           <w:ilvl w:val="0"/>
           <w:numId w:val="2"/>
         </w:numPr>
+        <w:jc w:val="both"/>
         <w:rPr>
           <w:rFonts w:ascii="Corbel" w:hAnsi="Corbel"/>
           <w:sz w:val="28"/>
@@ -187,24 +193,18 @@
           <w:ilvl w:val="0"/>
           <w:numId w:val="2"/>
         </w:numPr>
-        <w:rPr>
-          <w:rFonts w:ascii="Corbel" w:hAnsi="Corbel"/>
-          <w:sz w:val="28"/>
-        </w:rPr>
-      </w:pPr>
-      <w:r>
-        <w:rPr>
-          <w:rFonts w:ascii="Corbel" w:hAnsi="Corbel"/>
-          <w:sz w:val="28"/>
-        </w:rPr>
-        <w:t>M. Charly RASCLARD</w:t>
-      </w:r>
-      <w:r>
-        <w:rPr>
-          <w:rFonts w:ascii="Corbel" w:hAnsi="Corbel"/>
-          <w:sz w:val="28"/>
-        </w:rPr>
-        <w:t>, étudiant, charly.rasclard@etu.uca.fr</w:t>
+        <w:jc w:val="both"/>
+        <w:rPr>
+          <w:rFonts w:ascii="Corbel" w:hAnsi="Corbel"/>
+          <w:sz w:val="28"/>
+        </w:rPr>
+      </w:pPr>
+      <w:r>
+        <w:rPr>
+          <w:rFonts w:ascii="Corbel" w:hAnsi="Corbel"/>
+          <w:sz w:val="28"/>
+        </w:rPr>
+        <w:t>M. Charly RASCLARD, étudiant, charly.rasclard@etu.uca.fr</w:t>
       </w:r>
     </w:p>
     <w:p>
@@ -214,24 +214,18 @@
           <w:ilvl w:val="0"/>
           <w:numId w:val="2"/>
         </w:numPr>
-        <w:rPr>
-          <w:rFonts w:ascii="Corbel" w:hAnsi="Corbel"/>
-          <w:sz w:val="28"/>
-        </w:rPr>
-      </w:pPr>
-      <w:r>
-        <w:rPr>
-          <w:rFonts w:ascii="Corbel" w:hAnsi="Corbel"/>
-          <w:sz w:val="28"/>
-        </w:rPr>
-        <w:t>M. Tom SANCHEZ</w:t>
-      </w:r>
-      <w:r>
-        <w:rPr>
-          <w:rFonts w:ascii="Corbel" w:hAnsi="Corbel"/>
-          <w:sz w:val="28"/>
-        </w:rPr>
-        <w:t>, étudiant, tom.sanchez@etu.uca.fr</w:t>
+        <w:jc w:val="both"/>
+        <w:rPr>
+          <w:rFonts w:ascii="Corbel" w:hAnsi="Corbel"/>
+          <w:sz w:val="28"/>
+        </w:rPr>
+      </w:pPr>
+      <w:r>
+        <w:rPr>
+          <w:rFonts w:ascii="Corbel" w:hAnsi="Corbel"/>
+          <w:sz w:val="28"/>
+        </w:rPr>
+        <w:t>M. Tom SANCHEZ, étudiant, tom.sanchez@etu.uca.fr</w:t>
       </w:r>
     </w:p>
     <w:p>
@@ -241,24 +235,18 @@
           <w:ilvl w:val="0"/>
           <w:numId w:val="2"/>
         </w:numPr>
-        <w:rPr>
-          <w:rFonts w:ascii="Corbel" w:hAnsi="Corbel"/>
-          <w:sz w:val="28"/>
-        </w:rPr>
-      </w:pPr>
-      <w:r>
-        <w:rPr>
-          <w:rFonts w:ascii="Corbel" w:hAnsi="Corbel"/>
-          <w:sz w:val="28"/>
-        </w:rPr>
-        <w:t>M. Maxime VIDAL</w:t>
-      </w:r>
-      <w:r>
-        <w:rPr>
-          <w:rFonts w:ascii="Corbel" w:hAnsi="Corbel"/>
-          <w:sz w:val="28"/>
-        </w:rPr>
-        <w:t>, étudiant, maxime.vidal@etu.uca.fr</w:t>
+        <w:jc w:val="both"/>
+        <w:rPr>
+          <w:rFonts w:ascii="Corbel" w:hAnsi="Corbel"/>
+          <w:sz w:val="28"/>
+        </w:rPr>
+      </w:pPr>
+      <w:r>
+        <w:rPr>
+          <w:rFonts w:ascii="Corbel" w:hAnsi="Corbel"/>
+          <w:sz w:val="28"/>
+        </w:rPr>
+        <w:t>M. Maxime VIDAL, étudiant, maxime.vidal@etu.uca.fr</w:t>
       </w:r>
     </w:p>
     <w:p>
@@ -268,24 +256,18 @@
           <w:ilvl w:val="0"/>
           <w:numId w:val="2"/>
         </w:numPr>
-        <w:rPr>
-          <w:rFonts w:ascii="Corbel" w:hAnsi="Corbel"/>
-          <w:sz w:val="28"/>
-        </w:rPr>
-      </w:pPr>
-      <w:r>
-        <w:rPr>
-          <w:rFonts w:ascii="Corbel" w:hAnsi="Corbel"/>
-          <w:sz w:val="28"/>
-        </w:rPr>
-        <w:t>M. Valentin REVERSAT</w:t>
-      </w:r>
-      <w:r>
-        <w:rPr>
-          <w:rFonts w:ascii="Corbel" w:hAnsi="Corbel"/>
-          <w:sz w:val="28"/>
-        </w:rPr>
-        <w:t xml:space="preserve">, étudiant, </w:t>
+        <w:jc w:val="both"/>
+        <w:rPr>
+          <w:rFonts w:ascii="Corbel" w:hAnsi="Corbel"/>
+          <w:sz w:val="28"/>
+        </w:rPr>
+      </w:pPr>
+      <w:r>
+        <w:rPr>
+          <w:rFonts w:ascii="Corbel" w:hAnsi="Corbel"/>
+          <w:sz w:val="28"/>
+        </w:rPr>
+        <w:t xml:space="preserve">M. Valentin REVERSAT, étudiant, </w:t>
       </w:r>
       <w:r>
         <w:rPr>
@@ -297,6 +279,7 @@
     </w:p>
     <w:p>
       <w:pPr>
+        <w:jc w:val="both"/>
         <w:rPr>
           <w:rFonts w:ascii="Corbel" w:hAnsi="Corbel"/>
           <w:sz w:val="28"/>
@@ -307,9 +290,10 @@
       <w:pPr>
         <w:pStyle w:val="Paragraphedeliste"/>
         <w:numPr>
-          <w:ilvl w:val="0"/>
+          <w:ilvl w:val="1"/>
           <w:numId w:val="1"/>
         </w:numPr>
+        <w:jc w:val="both"/>
         <w:rPr>
           <w:rFonts w:ascii="Corbel" w:hAnsi="Corbel"/>
           <w:b/>
@@ -329,7 +313,8 @@
     </w:p>
     <w:p>
       <w:pPr>
-        <w:ind w:firstLine="360"/>
+        <w:ind w:firstLine="708"/>
+        <w:jc w:val="both"/>
         <w:rPr>
           <w:rFonts w:ascii="Corbel" w:hAnsi="Corbel"/>
           <w:sz w:val="28"/>
@@ -408,7 +393,8 @@
     </w:p>
     <w:p>
       <w:pPr>
-        <w:ind w:firstLine="360"/>
+        <w:ind w:firstLine="708"/>
+        <w:jc w:val="both"/>
         <w:rPr>
           <w:rFonts w:ascii="Corbel" w:hAnsi="Corbel"/>
           <w:sz w:val="28"/>
@@ -429,6 +415,7 @@
           <w:ilvl w:val="0"/>
           <w:numId w:val="2"/>
         </w:numPr>
+        <w:jc w:val="both"/>
         <w:rPr>
           <w:rFonts w:ascii="Corbel" w:hAnsi="Corbel"/>
           <w:b/>
@@ -459,6 +446,7 @@
           <w:ilvl w:val="0"/>
           <w:numId w:val="2"/>
         </w:numPr>
+        <w:jc w:val="both"/>
         <w:rPr>
           <w:rFonts w:ascii="Corbel" w:hAnsi="Corbel"/>
           <w:b/>
@@ -496,6 +484,7 @@
           <w:ilvl w:val="0"/>
           <w:numId w:val="2"/>
         </w:numPr>
+        <w:jc w:val="both"/>
         <w:rPr>
           <w:rFonts w:ascii="Corbel" w:hAnsi="Corbel"/>
           <w:b/>
@@ -526,6 +515,7 @@
           <w:ilvl w:val="0"/>
           <w:numId w:val="2"/>
         </w:numPr>
+        <w:jc w:val="both"/>
         <w:rPr>
           <w:rFonts w:ascii="Corbel" w:hAnsi="Corbel"/>
           <w:b/>
@@ -557,6 +547,7 @@
           <w:ilvl w:val="0"/>
           <w:numId w:val="2"/>
         </w:numPr>
+        <w:jc w:val="both"/>
         <w:rPr>
           <w:rFonts w:ascii="Corbel" w:hAnsi="Corbel"/>
           <w:b/>
@@ -579,12 +570,11 @@
         </w:rPr>
         <w:t xml:space="preserve"> seront les membres de l’entreprise. Ils pourront choisir leur repas parmi les plats présentés et payeront à la caisse en bout de chaîne.</w:t>
       </w:r>
-      <w:bookmarkStart w:id="0" w:name="_GoBack"/>
-      <w:bookmarkEnd w:id="0"/>
     </w:p>
     <w:p>
       <w:pPr>
         <w:pStyle w:val="Paragraphedeliste"/>
+        <w:jc w:val="both"/>
         <w:rPr>
           <w:rFonts w:ascii="Corbel" w:hAnsi="Corbel"/>
           <w:b/>
@@ -596,6 +586,7 @@
     <w:p>
       <w:pPr>
         <w:ind w:firstLine="360"/>
+        <w:jc w:val="both"/>
         <w:rPr>
           <w:rFonts w:ascii="Corbel" w:hAnsi="Corbel"/>
           <w:sz w:val="28"/>
@@ -611,6 +602,801 @@
     </w:p>
     <w:p>
       <w:pPr>
+        <w:jc w:val="both"/>
+        <w:rPr>
+          <w:rFonts w:ascii="Corbel" w:hAnsi="Corbel"/>
+          <w:sz w:val="28"/>
+        </w:rPr>
+      </w:pPr>
+    </w:p>
+    <w:p>
+      <w:pPr>
+        <w:pStyle w:val="Paragraphedeliste"/>
+        <w:numPr>
+          <w:ilvl w:val="1"/>
+          <w:numId w:val="1"/>
+        </w:numPr>
+        <w:jc w:val="both"/>
+        <w:rPr>
+          <w:rFonts w:ascii="Corbel" w:hAnsi="Corbel"/>
+          <w:b/>
+          <w:sz w:val="32"/>
+          <w:szCs w:val="32"/>
+          <w:u w:val="single"/>
+        </w:rPr>
+      </w:pPr>
+      <w:r>
+        <w:rPr>
+          <w:rFonts w:ascii="Corbel" w:hAnsi="Corbel"/>
+          <w:b/>
+          <w:sz w:val="32"/>
+          <w:szCs w:val="32"/>
+          <w:u w:val="single"/>
+        </w:rPr>
+        <w:t>Estimation des grandes étapes du projet</w:t>
+      </w:r>
+    </w:p>
+    <w:p>
+      <w:pPr>
+        <w:jc w:val="both"/>
+        <w:rPr>
+          <w:rFonts w:ascii="Corbel" w:hAnsi="Corbel"/>
+          <w:b/>
+          <w:sz w:val="32"/>
+          <w:szCs w:val="32"/>
+          <w:u w:val="single"/>
+        </w:rPr>
+      </w:pPr>
+    </w:p>
+    <w:p>
+      <w:pPr>
+        <w:ind w:firstLine="708"/>
+        <w:jc w:val="both"/>
+        <w:rPr>
+          <w:rFonts w:ascii="Corbel" w:hAnsi="Corbel"/>
+          <w:sz w:val="28"/>
+          <w:szCs w:val="32"/>
+        </w:rPr>
+      </w:pPr>
+      <w:r>
+        <w:rPr>
+          <w:rFonts w:ascii="Corbel" w:hAnsi="Corbel"/>
+          <w:sz w:val="28"/>
+          <w:szCs w:val="32"/>
+        </w:rPr>
+        <w:t>Pour la première soutenance de projet, nous livrerons l’analyse complète du projet que ce soit objet (UML) ou modèle de donnée (MLD). De plus, nous montrerons nos premiers visuels pour quelques fenêtres de l’application.</w:t>
+      </w:r>
+    </w:p>
+    <w:p>
+      <w:pPr>
+        <w:ind w:firstLine="708"/>
+        <w:jc w:val="both"/>
+        <w:rPr>
+          <w:rFonts w:ascii="Corbel" w:hAnsi="Corbel"/>
+          <w:sz w:val="28"/>
+          <w:szCs w:val="32"/>
+        </w:rPr>
+      </w:pPr>
+      <w:r>
+        <w:rPr>
+          <w:rFonts w:ascii="Corbel" w:hAnsi="Corbel"/>
+          <w:sz w:val="28"/>
+          <w:szCs w:val="32"/>
+        </w:rPr>
+        <w:t>Enfin, pour la soutenance finale que se tiendra le 26 mai, nous serons en mesure de livrer l’application complète et fonctionnelle avec le rapport de soutenance lui aussi complet.</w:t>
+      </w:r>
+    </w:p>
+    <w:p>
+      <w:pPr>
+        <w:jc w:val="both"/>
+        <w:rPr>
+          <w:rFonts w:ascii="Corbel" w:hAnsi="Corbel"/>
+          <w:sz w:val="28"/>
+          <w:szCs w:val="32"/>
+        </w:rPr>
+      </w:pPr>
+    </w:p>
+    <w:p>
+      <w:pPr>
+        <w:jc w:val="both"/>
+        <w:rPr>
+          <w:rFonts w:ascii="Corbel" w:hAnsi="Corbel"/>
+          <w:sz w:val="28"/>
+          <w:szCs w:val="32"/>
+        </w:rPr>
+      </w:pPr>
+      <w:r>
+        <w:rPr>
+          <w:rFonts w:ascii="Corbel" w:hAnsi="Corbel"/>
+          <w:sz w:val="28"/>
+          <w:szCs w:val="32"/>
+        </w:rPr>
+        <w:t>Pour ce faire, voici les jalons que nous avons décidé de mettre en place :</w:t>
+      </w:r>
+    </w:p>
+    <w:p>
+      <w:pPr>
+        <w:pStyle w:val="Paragraphedeliste"/>
+        <w:numPr>
+          <w:ilvl w:val="0"/>
+          <w:numId w:val="2"/>
+        </w:numPr>
+        <w:jc w:val="both"/>
+        <w:rPr>
+          <w:rFonts w:ascii="Corbel" w:hAnsi="Corbel"/>
+          <w:sz w:val="28"/>
+          <w:szCs w:val="32"/>
+        </w:rPr>
+      </w:pPr>
+      <w:r>
+        <w:rPr>
+          <w:rFonts w:ascii="Corbel" w:hAnsi="Corbel"/>
+          <w:sz w:val="28"/>
+          <w:szCs w:val="32"/>
+        </w:rPr>
+        <w:t>Compréhension du sujet :</w:t>
+      </w:r>
+    </w:p>
+    <w:p>
+      <w:pPr>
+        <w:pStyle w:val="Paragraphedeliste"/>
+        <w:numPr>
+          <w:ilvl w:val="0"/>
+          <w:numId w:val="2"/>
+        </w:numPr>
+        <w:jc w:val="both"/>
+        <w:rPr>
+          <w:rFonts w:ascii="Corbel" w:hAnsi="Corbel"/>
+          <w:sz w:val="28"/>
+          <w:szCs w:val="32"/>
+        </w:rPr>
+      </w:pPr>
+      <w:r>
+        <w:rPr>
+          <w:rFonts w:ascii="Corbel" w:hAnsi="Corbel"/>
+          <w:sz w:val="28"/>
+          <w:szCs w:val="32"/>
+        </w:rPr>
+        <w:t xml:space="preserve">Formalisation UML / MLD : </w:t>
+      </w:r>
+    </w:p>
+    <w:p>
+      <w:pPr>
+        <w:pStyle w:val="Paragraphedeliste"/>
+        <w:numPr>
+          <w:ilvl w:val="0"/>
+          <w:numId w:val="2"/>
+        </w:numPr>
+        <w:jc w:val="both"/>
+        <w:rPr>
+          <w:rFonts w:ascii="Corbel" w:hAnsi="Corbel"/>
+          <w:sz w:val="28"/>
+          <w:szCs w:val="32"/>
+        </w:rPr>
+      </w:pPr>
+      <w:r>
+        <w:rPr>
+          <w:rFonts w:ascii="Corbel" w:hAnsi="Corbel"/>
+          <w:sz w:val="28"/>
+          <w:szCs w:val="32"/>
+        </w:rPr>
+        <w:t xml:space="preserve">Développement : </w:t>
+      </w:r>
+    </w:p>
+    <w:p>
+      <w:pPr>
+        <w:pStyle w:val="Paragraphedeliste"/>
+        <w:numPr>
+          <w:ilvl w:val="0"/>
+          <w:numId w:val="2"/>
+        </w:numPr>
+        <w:jc w:val="both"/>
+        <w:rPr>
+          <w:rFonts w:ascii="Corbel" w:hAnsi="Corbel"/>
+          <w:sz w:val="28"/>
+          <w:szCs w:val="32"/>
+        </w:rPr>
+      </w:pPr>
+      <w:r>
+        <w:rPr>
+          <w:rFonts w:ascii="Corbel" w:hAnsi="Corbel"/>
+          <w:sz w:val="28"/>
+          <w:szCs w:val="32"/>
+        </w:rPr>
+        <w:t xml:space="preserve">Test : </w:t>
+      </w:r>
+    </w:p>
+    <w:p>
+      <w:pPr>
+        <w:pStyle w:val="Paragraphedeliste"/>
+        <w:numPr>
+          <w:ilvl w:val="0"/>
+          <w:numId w:val="2"/>
+        </w:numPr>
+        <w:jc w:val="both"/>
+        <w:rPr>
+          <w:rFonts w:ascii="Corbel" w:hAnsi="Corbel"/>
+          <w:sz w:val="28"/>
+          <w:szCs w:val="32"/>
+        </w:rPr>
+      </w:pPr>
+      <w:r>
+        <w:rPr>
+          <w:rFonts w:ascii="Corbel" w:hAnsi="Corbel"/>
+          <w:sz w:val="28"/>
+          <w:szCs w:val="32"/>
+        </w:rPr>
+        <w:t xml:space="preserve">Déploiement : </w:t>
+      </w:r>
+    </w:p>
+    <w:p>
+      <w:pPr>
+        <w:pStyle w:val="Paragraphedeliste"/>
+        <w:numPr>
+          <w:ilvl w:val="0"/>
+          <w:numId w:val="2"/>
+        </w:numPr>
+        <w:jc w:val="both"/>
+        <w:rPr>
+          <w:rFonts w:ascii="Corbel" w:hAnsi="Corbel"/>
+          <w:sz w:val="28"/>
+          <w:szCs w:val="32"/>
+        </w:rPr>
+      </w:pPr>
+      <w:r>
+        <w:rPr>
+          <w:rFonts w:ascii="Corbel" w:hAnsi="Corbel"/>
+          <w:sz w:val="28"/>
+          <w:szCs w:val="32"/>
+        </w:rPr>
+        <w:t xml:space="preserve">Première soutenance : </w:t>
+      </w:r>
+    </w:p>
+    <w:p>
+      <w:pPr>
+        <w:pStyle w:val="Paragraphedeliste"/>
+        <w:numPr>
+          <w:ilvl w:val="0"/>
+          <w:numId w:val="2"/>
+        </w:numPr>
+        <w:jc w:val="both"/>
+        <w:rPr>
+          <w:rFonts w:ascii="Corbel" w:hAnsi="Corbel"/>
+          <w:sz w:val="28"/>
+          <w:szCs w:val="32"/>
+        </w:rPr>
+      </w:pPr>
+      <w:r>
+        <w:rPr>
+          <w:rFonts w:ascii="Corbel" w:hAnsi="Corbel"/>
+          <w:sz w:val="28"/>
+          <w:szCs w:val="32"/>
+        </w:rPr>
+        <w:t>Soutenance finale :</w:t>
+      </w:r>
+    </w:p>
+    <w:p>
+      <w:pPr>
+        <w:jc w:val="both"/>
+        <w:rPr>
+          <w:rFonts w:ascii="Corbel" w:hAnsi="Corbel"/>
+          <w:sz w:val="28"/>
+          <w:szCs w:val="32"/>
+        </w:rPr>
+      </w:pPr>
+    </w:p>
+    <w:p>
+      <w:pPr>
+        <w:jc w:val="both"/>
+        <w:rPr>
+          <w:rFonts w:ascii="Corbel" w:hAnsi="Corbel"/>
+          <w:sz w:val="28"/>
+          <w:szCs w:val="32"/>
+        </w:rPr>
+      </w:pPr>
+      <w:r>
+        <w:rPr>
+          <w:rFonts w:ascii="Corbel" w:hAnsi="Corbel"/>
+          <w:sz w:val="28"/>
+          <w:szCs w:val="32"/>
+        </w:rPr>
+        <w:t xml:space="preserve">Pour être plus complet, voici le diagramme de Gantt complet : </w:t>
+      </w:r>
+    </w:p>
+    <w:p>
+      <w:pPr>
+        <w:jc w:val="both"/>
+        <w:rPr>
+          <w:rFonts w:ascii="Corbel" w:hAnsi="Corbel"/>
+          <w:sz w:val="28"/>
+          <w:szCs w:val="32"/>
+        </w:rPr>
+      </w:pPr>
+    </w:p>
+    <w:p>
+      <w:pPr>
+        <w:jc w:val="both"/>
+        <w:rPr>
+          <w:rFonts w:ascii="Corbel" w:hAnsi="Corbel"/>
+          <w:sz w:val="28"/>
+          <w:szCs w:val="32"/>
+        </w:rPr>
+      </w:pPr>
+    </w:p>
+    <w:p>
+      <w:pPr>
+        <w:jc w:val="both"/>
+        <w:rPr>
+          <w:rFonts w:ascii="Corbel" w:hAnsi="Corbel"/>
+          <w:sz w:val="28"/>
+          <w:szCs w:val="32"/>
+        </w:rPr>
+      </w:pPr>
+    </w:p>
+    <w:p>
+      <w:pPr>
+        <w:jc w:val="both"/>
+        <w:rPr>
+          <w:rFonts w:ascii="Corbel" w:hAnsi="Corbel"/>
+          <w:sz w:val="28"/>
+          <w:szCs w:val="32"/>
+        </w:rPr>
+      </w:pPr>
+    </w:p>
+    <w:p>
+      <w:pPr>
+        <w:jc w:val="both"/>
+        <w:rPr>
+          <w:rFonts w:ascii="Corbel" w:hAnsi="Corbel"/>
+          <w:sz w:val="28"/>
+          <w:szCs w:val="32"/>
+        </w:rPr>
+      </w:pPr>
+    </w:p>
+    <w:p>
+      <w:pPr>
+        <w:jc w:val="both"/>
+        <w:rPr>
+          <w:rFonts w:ascii="Corbel" w:hAnsi="Corbel"/>
+          <w:sz w:val="28"/>
+          <w:szCs w:val="32"/>
+        </w:rPr>
+      </w:pPr>
+      <w:r>
+        <w:rPr>
+          <w:rFonts w:ascii="Corbel" w:hAnsi="Corbel"/>
+          <w:sz w:val="28"/>
+          <w:szCs w:val="32"/>
+        </w:rPr>
+        <w:t>Pour coller au mieux aux attentes du client, nous avons réalisé une estimation de budget total pour l’ensemble de la conception, du développement, des tests et du déploiement de l’application :</w:t>
+      </w:r>
+    </w:p>
+    <w:p>
+      <w:pPr>
+        <w:jc w:val="both"/>
+        <w:rPr>
+          <w:rFonts w:ascii="Corbel" w:hAnsi="Corbel"/>
+          <w:sz w:val="28"/>
+          <w:szCs w:val="32"/>
+        </w:rPr>
+      </w:pPr>
+    </w:p>
+    <w:tbl>
+      <w:tblPr>
+        <w:tblStyle w:val="Grilledutableau"/>
+        <w:tblW w:w="0" w:type="auto"/>
+        <w:tblLook w:val="04A0" w:firstRow="1" w:lastRow="0" w:firstColumn="1" w:lastColumn="0" w:noHBand="0" w:noVBand="1"/>
+      </w:tblPr>
+      <w:tblGrid>
+        <w:gridCol w:w="4531"/>
+        <w:gridCol w:w="4531"/>
+      </w:tblGrid>
+      <w:tr>
+        <w:tc>
+          <w:tcPr>
+            <w:tcW w:w="9062" w:type="dxa"/>
+            <w:gridSpan w:val="2"/>
+          </w:tcPr>
+          <w:p>
+            <w:pPr>
+              <w:tabs>
+                <w:tab w:val="left" w:pos="3731"/>
+              </w:tabs>
+              <w:jc w:val="both"/>
+              <w:rPr>
+                <w:rFonts w:ascii="Corbel" w:hAnsi="Corbel"/>
+                <w:sz w:val="28"/>
+                <w:szCs w:val="32"/>
+              </w:rPr>
+            </w:pPr>
+            <w:r>
+              <w:rPr>
+                <w:rFonts w:ascii="Corbel" w:hAnsi="Corbel"/>
+                <w:sz w:val="28"/>
+                <w:szCs w:val="32"/>
+              </w:rPr>
+              <w:t>Ressources matériel</w:t>
+            </w:r>
+          </w:p>
+        </w:tc>
+      </w:tr>
+      <w:tr>
+        <w:tc>
+          <w:tcPr>
+            <w:tcW w:w="4531" w:type="dxa"/>
+          </w:tcPr>
+          <w:p>
+            <w:pPr>
+              <w:jc w:val="both"/>
+              <w:rPr>
+                <w:rFonts w:ascii="Corbel" w:hAnsi="Corbel"/>
+                <w:sz w:val="28"/>
+                <w:szCs w:val="32"/>
+              </w:rPr>
+            </w:pPr>
+            <w:r>
+              <w:rPr>
+                <w:rFonts w:ascii="Corbel" w:hAnsi="Corbel"/>
+                <w:sz w:val="28"/>
+                <w:szCs w:val="32"/>
+              </w:rPr>
+              <w:t>Ordinateur portable M. REVERSAT</w:t>
+            </w:r>
+          </w:p>
+        </w:tc>
+        <w:tc>
+          <w:tcPr>
+            <w:tcW w:w="4531" w:type="dxa"/>
+          </w:tcPr>
+          <w:p>
+            <w:pPr>
+              <w:jc w:val="both"/>
+              <w:rPr>
+                <w:rFonts w:ascii="Corbel" w:hAnsi="Corbel"/>
+                <w:sz w:val="28"/>
+                <w:szCs w:val="32"/>
+              </w:rPr>
+            </w:pPr>
+            <w:r>
+              <w:rPr>
+                <w:rFonts w:ascii="Corbel" w:hAnsi="Corbel"/>
+                <w:sz w:val="28"/>
+                <w:szCs w:val="32"/>
+              </w:rPr>
+              <w:t>2200€</w:t>
+            </w:r>
+          </w:p>
+        </w:tc>
+      </w:tr>
+      <w:tr>
+        <w:tc>
+          <w:tcPr>
+            <w:tcW w:w="4531" w:type="dxa"/>
+          </w:tcPr>
+          <w:p>
+            <w:pPr>
+              <w:jc w:val="both"/>
+              <w:rPr>
+                <w:rFonts w:ascii="Corbel" w:hAnsi="Corbel"/>
+                <w:sz w:val="28"/>
+                <w:szCs w:val="32"/>
+              </w:rPr>
+            </w:pPr>
+            <w:r>
+              <w:rPr>
+                <w:rFonts w:ascii="Corbel" w:hAnsi="Corbel"/>
+                <w:sz w:val="28"/>
+                <w:szCs w:val="32"/>
+              </w:rPr>
+              <w:t>Suite Office M. REVERSAT</w:t>
+            </w:r>
+          </w:p>
+        </w:tc>
+        <w:tc>
+          <w:tcPr>
+            <w:tcW w:w="4531" w:type="dxa"/>
+          </w:tcPr>
+          <w:p>
+            <w:pPr>
+              <w:jc w:val="both"/>
+              <w:rPr>
+                <w:rFonts w:ascii="Corbel" w:hAnsi="Corbel"/>
+                <w:sz w:val="28"/>
+                <w:szCs w:val="32"/>
+              </w:rPr>
+            </w:pPr>
+            <w:r>
+              <w:rPr>
+                <w:rFonts w:ascii="Corbel" w:hAnsi="Corbel"/>
+                <w:sz w:val="28"/>
+                <w:szCs w:val="32"/>
+              </w:rPr>
+              <w:t>130€</w:t>
+            </w:r>
+          </w:p>
+        </w:tc>
+      </w:tr>
+    </w:tbl>
+    <w:p>
+      <w:pPr>
+        <w:jc w:val="both"/>
+        <w:rPr>
+          <w:rFonts w:ascii="Corbel" w:hAnsi="Corbel"/>
+          <w:sz w:val="28"/>
+          <w:szCs w:val="32"/>
+        </w:rPr>
+      </w:pPr>
+    </w:p>
+    <w:p>
+      <w:pPr>
+        <w:jc w:val="both"/>
+        <w:rPr>
+          <w:rFonts w:ascii="Corbel" w:hAnsi="Corbel"/>
+          <w:sz w:val="28"/>
+          <w:szCs w:val="32"/>
+        </w:rPr>
+      </w:pPr>
+    </w:p>
+    <w:tbl>
+      <w:tblPr>
+        <w:tblStyle w:val="Grilledutableau"/>
+        <w:tblW w:w="0" w:type="auto"/>
+        <w:tblLook w:val="04A0" w:firstRow="1" w:lastRow="0" w:firstColumn="1" w:lastColumn="0" w:noHBand="0" w:noVBand="1"/>
+      </w:tblPr>
+      <w:tblGrid>
+        <w:gridCol w:w="4531"/>
+        <w:gridCol w:w="4531"/>
+      </w:tblGrid>
+      <w:tr>
+        <w:tc>
+          <w:tcPr>
+            <w:tcW w:w="9062" w:type="dxa"/>
+            <w:gridSpan w:val="2"/>
+          </w:tcPr>
+          <w:p>
+            <w:pPr>
+              <w:jc w:val="both"/>
+              <w:rPr>
+                <w:rFonts w:ascii="Corbel" w:hAnsi="Corbel"/>
+                <w:sz w:val="28"/>
+                <w:szCs w:val="32"/>
+              </w:rPr>
+            </w:pPr>
+            <w:r>
+              <w:rPr>
+                <w:rFonts w:ascii="Corbel" w:hAnsi="Corbel"/>
+                <w:sz w:val="28"/>
+                <w:szCs w:val="32"/>
+              </w:rPr>
+              <w:t>Ressources humaines</w:t>
+            </w:r>
+          </w:p>
+        </w:tc>
+      </w:tr>
+      <w:tr>
+        <w:tc>
+          <w:tcPr>
+            <w:tcW w:w="4531" w:type="dxa"/>
+          </w:tcPr>
+          <w:p>
+            <w:pPr>
+              <w:jc w:val="both"/>
+              <w:rPr>
+                <w:rFonts w:ascii="Corbel" w:hAnsi="Corbel"/>
+                <w:sz w:val="28"/>
+                <w:szCs w:val="32"/>
+              </w:rPr>
+            </w:pPr>
+            <w:r>
+              <w:rPr>
+                <w:rFonts w:ascii="Corbel" w:hAnsi="Corbel"/>
+                <w:sz w:val="28"/>
+                <w:szCs w:val="32"/>
+              </w:rPr>
+              <w:t>Nombre d’employés</w:t>
+            </w:r>
+          </w:p>
+        </w:tc>
+        <w:tc>
+          <w:tcPr>
+            <w:tcW w:w="4531" w:type="dxa"/>
+          </w:tcPr>
+          <w:p>
+            <w:pPr>
+              <w:jc w:val="both"/>
+              <w:rPr>
+                <w:rFonts w:ascii="Corbel" w:hAnsi="Corbel"/>
+                <w:sz w:val="28"/>
+                <w:szCs w:val="32"/>
+              </w:rPr>
+            </w:pPr>
+            <w:r>
+              <w:rPr>
+                <w:rFonts w:ascii="Corbel" w:hAnsi="Corbel"/>
+                <w:sz w:val="28"/>
+                <w:szCs w:val="32"/>
+              </w:rPr>
+              <w:t>5</w:t>
+            </w:r>
+          </w:p>
+        </w:tc>
+      </w:tr>
+      <w:tr>
+        <w:tc>
+          <w:tcPr>
+            <w:tcW w:w="4531" w:type="dxa"/>
+          </w:tcPr>
+          <w:p>
+            <w:pPr>
+              <w:jc w:val="both"/>
+              <w:rPr>
+                <w:rFonts w:ascii="Corbel" w:hAnsi="Corbel"/>
+                <w:sz w:val="28"/>
+                <w:szCs w:val="32"/>
+              </w:rPr>
+            </w:pPr>
+            <w:r>
+              <w:rPr>
+                <w:rFonts w:ascii="Corbel" w:hAnsi="Corbel"/>
+                <w:sz w:val="28"/>
+                <w:szCs w:val="32"/>
+              </w:rPr>
+              <w:t>Tarif horaire</w:t>
+            </w:r>
+          </w:p>
+        </w:tc>
+        <w:tc>
+          <w:tcPr>
+            <w:tcW w:w="4531" w:type="dxa"/>
+          </w:tcPr>
+          <w:p>
+            <w:pPr>
+              <w:jc w:val="both"/>
+              <w:rPr>
+                <w:rFonts w:ascii="Corbel" w:hAnsi="Corbel"/>
+                <w:sz w:val="28"/>
+                <w:szCs w:val="32"/>
+              </w:rPr>
+            </w:pPr>
+            <w:r>
+              <w:rPr>
+                <w:rFonts w:ascii="Corbel" w:hAnsi="Corbel"/>
+                <w:sz w:val="28"/>
+                <w:szCs w:val="32"/>
+              </w:rPr>
+              <w:t>SMIC NET (7,58€)</w:t>
+            </w:r>
+          </w:p>
+        </w:tc>
+      </w:tr>
+      <w:tr>
+        <w:tc>
+          <w:tcPr>
+            <w:tcW w:w="4531" w:type="dxa"/>
+          </w:tcPr>
+          <w:p>
+            <w:pPr>
+              <w:jc w:val="both"/>
+              <w:rPr>
+                <w:rFonts w:ascii="Corbel" w:hAnsi="Corbel"/>
+                <w:sz w:val="28"/>
+                <w:szCs w:val="32"/>
+              </w:rPr>
+            </w:pPr>
+            <w:r>
+              <w:rPr>
+                <w:rFonts w:ascii="Corbel" w:hAnsi="Corbel"/>
+                <w:sz w:val="28"/>
+                <w:szCs w:val="32"/>
+              </w:rPr>
+              <w:t>Nombre d’heure total</w:t>
+            </w:r>
+          </w:p>
+        </w:tc>
+        <w:tc>
+          <w:tcPr>
+            <w:tcW w:w="4531" w:type="dxa"/>
+          </w:tcPr>
+          <w:p>
+            <w:pPr>
+              <w:jc w:val="both"/>
+              <w:rPr>
+                <w:rFonts w:ascii="Corbel" w:hAnsi="Corbel"/>
+                <w:sz w:val="28"/>
+                <w:szCs w:val="32"/>
+              </w:rPr>
+            </w:pPr>
+          </w:p>
+        </w:tc>
+      </w:tr>
+      <w:tr>
+        <w:tc>
+          <w:tcPr>
+            <w:tcW w:w="4531" w:type="dxa"/>
+          </w:tcPr>
+          <w:p>
+            <w:pPr>
+              <w:jc w:val="both"/>
+              <w:rPr>
+                <w:rFonts w:ascii="Corbel" w:hAnsi="Corbel"/>
+                <w:sz w:val="28"/>
+                <w:szCs w:val="32"/>
+              </w:rPr>
+            </w:pPr>
+            <w:r>
+              <w:rPr>
+                <w:rFonts w:ascii="Corbel" w:hAnsi="Corbel"/>
+                <w:sz w:val="28"/>
+                <w:szCs w:val="32"/>
+              </w:rPr>
+              <w:t>TOTAL</w:t>
+            </w:r>
+            <w:bookmarkStart w:id="0" w:name="_GoBack"/>
+            <w:bookmarkEnd w:id="0"/>
+          </w:p>
+        </w:tc>
+        <w:tc>
+          <w:tcPr>
+            <w:tcW w:w="4531" w:type="dxa"/>
+          </w:tcPr>
+          <w:p>
+            <w:pPr>
+              <w:jc w:val="both"/>
+              <w:rPr>
+                <w:rFonts w:ascii="Corbel" w:hAnsi="Corbel"/>
+                <w:sz w:val="28"/>
+                <w:szCs w:val="32"/>
+              </w:rPr>
+            </w:pPr>
+          </w:p>
+        </w:tc>
+      </w:tr>
+    </w:tbl>
+    <w:p>
+      <w:pPr>
+        <w:jc w:val="both"/>
+        <w:rPr>
+          <w:rFonts w:ascii="Corbel" w:hAnsi="Corbel"/>
+          <w:sz w:val="28"/>
+          <w:szCs w:val="32"/>
+        </w:rPr>
+      </w:pPr>
+    </w:p>
+    <w:p>
+      <w:pPr>
+        <w:jc w:val="both"/>
+        <w:rPr>
+          <w:rFonts w:ascii="Corbel" w:hAnsi="Corbel"/>
+          <w:b/>
+          <w:sz w:val="28"/>
+          <w:szCs w:val="32"/>
+          <w:u w:val="single"/>
+        </w:rPr>
+      </w:pPr>
+    </w:p>
+    <w:p>
+      <w:pPr>
+        <w:ind w:firstLine="360"/>
+        <w:jc w:val="both"/>
+        <w:rPr>
+          <w:rFonts w:ascii="Corbel" w:hAnsi="Corbel"/>
+          <w:sz w:val="28"/>
+        </w:rPr>
+      </w:pPr>
+    </w:p>
+    <w:p>
+      <w:pPr>
+        <w:ind w:firstLine="360"/>
+        <w:jc w:val="both"/>
+        <w:rPr>
+          <w:rFonts w:ascii="Corbel" w:hAnsi="Corbel"/>
+          <w:sz w:val="28"/>
+        </w:rPr>
+      </w:pPr>
+    </w:p>
+    <w:p>
+      <w:pPr>
+        <w:jc w:val="both"/>
         <w:rPr>
           <w:rFonts w:ascii="Corbel" w:hAnsi="Corbel"/>
           <w:b/>
@@ -621,14 +1407,16 @@
     </w:p>
     <w:p>
       <w:pPr>
-        <w:rPr>
-          <w:rFonts w:ascii="Corbel" w:hAnsi="Corbel"/>
-          <w:sz w:val="28"/>
-        </w:rPr>
-      </w:pPr>
-    </w:p>
-    <w:p>
-      <w:pPr>
+        <w:jc w:val="both"/>
+        <w:rPr>
+          <w:rFonts w:ascii="Corbel" w:hAnsi="Corbel"/>
+          <w:sz w:val="28"/>
+        </w:rPr>
+      </w:pPr>
+    </w:p>
+    <w:p>
+      <w:pPr>
+        <w:jc w:val="both"/>
         <w:rPr>
           <w:rFonts w:ascii="Corbel" w:hAnsi="Corbel"/>
           <w:sz w:val="28"/>
@@ -670,114 +1458,114 @@
 <w:numbering xmlns:wpc="http://schemas.microsoft.com/office/word/2010/wordprocessingCanvas" xmlns:cx="http://schemas.microsoft.com/office/drawing/2014/chartex" xmlns:cx1="http://schemas.microsoft.com/office/drawing/2015/9/8/chartex" xmlns:cx2="http://schemas.microsoft.com/office/drawing/2015/10/21/chartex" xmlns:cx3="http://schemas.microsoft.com/office/drawing/2016/5/9/chartex" xmlns:cx4="http://schemas.microsoft.com/office/drawing/2016/5/10/chartex" xmlns:cx5="http://schemas.microsoft.com/office/drawing/2016/5/11/chartex" xmlns:cx6="http://schemas.microsoft.com/office/drawing/2016/5/12/chartex" xmlns:cx7="http://schemas.microsoft.com/office/drawing/2016/5/13/chartex" xmlns:cx8="http://schemas.microsoft.com/office/drawing/2016/5/14/chartex" xmlns:mc="http://schemas.openxmlformats.org/markup-compatibility/2006" xmlns:aink="http://schemas.microsoft.com/office/drawing/2016/ink" xmlns:am3d="http://schemas.microsoft.com/office/drawing/2017/model3d" xmlns:o="urn:schemas-microsoft-com:office:office" xmlns:r="http://schemas.openxmlformats.org/officeDocument/2006/relationships" xmlns:m="http://schemas.openxmlformats.org/officeDocument/2006/math" xmlns:v="urn:schemas-microsoft-com:vml" xmlns:wp14="http://schemas.microsoft.com/office/word/2010/wordprocessingDrawing" xmlns:wp="http://schemas.openxmlformats.org/drawingml/2006/wordprocessingDrawing" xmlns:w10="urn:schemas-microsoft-com:office:word" xmlns:w="http://schemas.openxmlformats.org/wordprocessingml/2006/main" xmlns:w14="http://schemas.microsoft.com/office/word/2010/wordml" xmlns:w15="http://schemas.microsoft.com/office/word/2012/wordml" xmlns:w16cid="http://schemas.microsoft.com/office/word/2016/wordml/cid" xmlns:w16se="http://schemas.microsoft.com/office/word/2015/wordml/symex" xmlns:wpg="http://schemas.microsoft.com/office/word/2010/wordprocessingGroup" xmlns:wpi="http://schemas.microsoft.com/office/word/2010/wordprocessingInk" xmlns:wne="http://schemas.microsoft.com/office/word/2006/wordml" xmlns:wps="http://schemas.microsoft.com/office/word/2010/wordprocessingShape" mc:Ignorable="w14 w15 w16se w16cid wp14">
   <w:abstractNum w:abstractNumId="0" w15:restartNumberingAfterBreak="0">
     <w:nsid w:val="2D6F4394"/>
-    <w:multiLevelType w:val="hybridMultilevel"/>
-    <w:tmpl w:val="349250FC"/>
-    <w:lvl w:ilvl="0" w:tplc="040C0001">
+    <w:multiLevelType w:val="multilevel"/>
+    <w:tmpl w:val="040C001F"/>
+    <w:lvl w:ilvl="0">
       <w:start w:val="1"/>
-      <w:numFmt w:val="bullet"/>
-      <w:lvlText w:val=""/>
-      <w:lvlJc w:val="left"/>
-      <w:pPr>
-        <w:ind w:left="720" w:hanging="360"/>
-      </w:pPr>
-      <w:rPr>
-        <w:rFonts w:ascii="Symbol" w:hAnsi="Symbol" w:hint="default"/>
-      </w:rPr>
-    </w:lvl>
-    <w:lvl w:ilvl="1" w:tplc="040C0003" w:tentative="1">
+      <w:numFmt w:val="decimal"/>
+      <w:lvlText w:val="%1."/>
+      <w:lvlJc w:val="left"/>
+      <w:pPr>
+        <w:ind w:left="360" w:hanging="360"/>
+      </w:pPr>
+      <w:rPr>
+        <w:rFonts w:hint="default"/>
+      </w:rPr>
+    </w:lvl>
+    <w:lvl w:ilvl="1">
       <w:start w:val="1"/>
-      <w:numFmt w:val="bullet"/>
-      <w:lvlText w:val="o"/>
-      <w:lvlJc w:val="left"/>
-      <w:pPr>
-        <w:ind w:left="1440" w:hanging="360"/>
-      </w:pPr>
-      <w:rPr>
-        <w:rFonts w:ascii="Courier New" w:hAnsi="Courier New" w:cs="Courier New" w:hint="default"/>
-      </w:rPr>
-    </w:lvl>
-    <w:lvl w:ilvl="2" w:tplc="040C0005" w:tentative="1">
+      <w:numFmt w:val="decimal"/>
+      <w:lvlText w:val="%1.%2."/>
+      <w:lvlJc w:val="left"/>
+      <w:pPr>
+        <w:ind w:left="792" w:hanging="432"/>
+      </w:pPr>
+      <w:rPr>
+        <w:rFonts w:hint="default"/>
+      </w:rPr>
+    </w:lvl>
+    <w:lvl w:ilvl="2">
       <w:start w:val="1"/>
-      <w:numFmt w:val="bullet"/>
-      <w:lvlText w:val=""/>
-      <w:lvlJc w:val="left"/>
-      <w:pPr>
-        <w:ind w:left="2160" w:hanging="360"/>
-      </w:pPr>
-      <w:rPr>
-        <w:rFonts w:ascii="Wingdings" w:hAnsi="Wingdings" w:hint="default"/>
-      </w:rPr>
-    </w:lvl>
-    <w:lvl w:ilvl="3" w:tplc="040C0001" w:tentative="1">
+      <w:numFmt w:val="decimal"/>
+      <w:lvlText w:val="%1.%2.%3."/>
+      <w:lvlJc w:val="left"/>
+      <w:pPr>
+        <w:ind w:left="1224" w:hanging="504"/>
+      </w:pPr>
+      <w:rPr>
+        <w:rFonts w:hint="default"/>
+      </w:rPr>
+    </w:lvl>
+    <w:lvl w:ilvl="3">
       <w:start w:val="1"/>
-      <w:numFmt w:val="bullet"/>
-      <w:lvlText w:val=""/>
-      <w:lvlJc w:val="left"/>
-      <w:pPr>
-        <w:ind w:left="2880" w:hanging="360"/>
-      </w:pPr>
-      <w:rPr>
-        <w:rFonts w:ascii="Symbol" w:hAnsi="Symbol" w:hint="default"/>
-      </w:rPr>
-    </w:lvl>
-    <w:lvl w:ilvl="4" w:tplc="040C0003" w:tentative="1">
+      <w:numFmt w:val="decimal"/>
+      <w:lvlText w:val="%1.%2.%3.%4."/>
+      <w:lvlJc w:val="left"/>
+      <w:pPr>
+        <w:ind w:left="1728" w:hanging="648"/>
+      </w:pPr>
+      <w:rPr>
+        <w:rFonts w:hint="default"/>
+      </w:rPr>
+    </w:lvl>
+    <w:lvl w:ilvl="4">
       <w:start w:val="1"/>
-      <w:numFmt w:val="bullet"/>
-      <w:lvlText w:val="o"/>
-      <w:lvlJc w:val="left"/>
-      <w:pPr>
-        <w:ind w:left="3600" w:hanging="360"/>
-      </w:pPr>
-      <w:rPr>
-        <w:rFonts w:ascii="Courier New" w:hAnsi="Courier New" w:cs="Courier New" w:hint="default"/>
-      </w:rPr>
-    </w:lvl>
-    <w:lvl w:ilvl="5" w:tplc="040C0005" w:tentative="1">
+      <w:numFmt w:val="decimal"/>
+      <w:lvlText w:val="%1.%2.%3.%4.%5."/>
+      <w:lvlJc w:val="left"/>
+      <w:pPr>
+        <w:ind w:left="2232" w:hanging="792"/>
+      </w:pPr>
+      <w:rPr>
+        <w:rFonts w:hint="default"/>
+      </w:rPr>
+    </w:lvl>
+    <w:lvl w:ilvl="5">
       <w:start w:val="1"/>
-      <w:numFmt w:val="bullet"/>
-      <w:lvlText w:val=""/>
-      <w:lvlJc w:val="left"/>
-      <w:pPr>
-        <w:ind w:left="4320" w:hanging="360"/>
-      </w:pPr>
-      <w:rPr>
-        <w:rFonts w:ascii="Wingdings" w:hAnsi="Wingdings" w:hint="default"/>
-      </w:rPr>
-    </w:lvl>
-    <w:lvl w:ilvl="6" w:tplc="040C0001" w:tentative="1">
+      <w:numFmt w:val="decimal"/>
+      <w:lvlText w:val="%1.%2.%3.%4.%5.%6."/>
+      <w:lvlJc w:val="left"/>
+      <w:pPr>
+        <w:ind w:left="2736" w:hanging="936"/>
+      </w:pPr>
+      <w:rPr>
+        <w:rFonts w:hint="default"/>
+      </w:rPr>
+    </w:lvl>
+    <w:lvl w:ilvl="6">
       <w:start w:val="1"/>
-      <w:numFmt w:val="bullet"/>
-      <w:lvlText w:val=""/>
-      <w:lvlJc w:val="left"/>
-      <w:pPr>
-        <w:ind w:left="5040" w:hanging="360"/>
-      </w:pPr>
-      <w:rPr>
-        <w:rFonts w:ascii="Symbol" w:hAnsi="Symbol" w:hint="default"/>
-      </w:rPr>
-    </w:lvl>
-    <w:lvl w:ilvl="7" w:tplc="040C0003" w:tentative="1">
+      <w:numFmt w:val="decimal"/>
+      <w:lvlText w:val="%1.%2.%3.%4.%5.%6.%7."/>
+      <w:lvlJc w:val="left"/>
+      <w:pPr>
+        <w:ind w:left="3240" w:hanging="1080"/>
+      </w:pPr>
+      <w:rPr>
+        <w:rFonts w:hint="default"/>
+      </w:rPr>
+    </w:lvl>
+    <w:lvl w:ilvl="7">
       <w:start w:val="1"/>
-      <w:numFmt w:val="bullet"/>
-      <w:lvlText w:val="o"/>
-      <w:lvlJc w:val="left"/>
-      <w:pPr>
-        <w:ind w:left="5760" w:hanging="360"/>
-      </w:pPr>
-      <w:rPr>
-        <w:rFonts w:ascii="Courier New" w:hAnsi="Courier New" w:cs="Courier New" w:hint="default"/>
-      </w:rPr>
-    </w:lvl>
-    <w:lvl w:ilvl="8" w:tplc="040C0005" w:tentative="1">
+      <w:numFmt w:val="decimal"/>
+      <w:lvlText w:val="%1.%2.%3.%4.%5.%6.%7.%8."/>
+      <w:lvlJc w:val="left"/>
+      <w:pPr>
+        <w:ind w:left="3744" w:hanging="1224"/>
+      </w:pPr>
+      <w:rPr>
+        <w:rFonts w:hint="default"/>
+      </w:rPr>
+    </w:lvl>
+    <w:lvl w:ilvl="8">
       <w:start w:val="1"/>
-      <w:numFmt w:val="bullet"/>
-      <w:lvlText w:val=""/>
-      <w:lvlJc w:val="left"/>
-      <w:pPr>
-        <w:ind w:left="6480" w:hanging="360"/>
-      </w:pPr>
-      <w:rPr>
-        <w:rFonts w:ascii="Wingdings" w:hAnsi="Wingdings" w:hint="default"/>
+      <w:numFmt w:val="decimal"/>
+      <w:lvlText w:val="%1.%2.%3.%4.%5.%6.%7.%8.%9."/>
+      <w:lvlJc w:val="left"/>
+      <w:pPr>
+        <w:ind w:left="4320" w:hanging="1440"/>
+      </w:pPr>
+      <w:rPr>
+        <w:rFonts w:hint="default"/>
       </w:rPr>
     </w:lvl>
   </w:abstractNum>
@@ -893,11 +1681,127 @@
       </w:rPr>
     </w:lvl>
   </w:abstractNum>
+  <w:abstractNum w:abstractNumId="2" w15:restartNumberingAfterBreak="0">
+    <w:nsid w:val="7C632E58"/>
+    <w:multiLevelType w:val="multilevel"/>
+    <w:tmpl w:val="2C10C206"/>
+    <w:lvl w:ilvl="0">
+      <w:start w:val="1"/>
+      <w:numFmt w:val="decimal"/>
+      <w:lvlText w:val="%1"/>
+      <w:lvlJc w:val="left"/>
+      <w:pPr>
+        <w:ind w:left="390" w:hanging="390"/>
+      </w:pPr>
+      <w:rPr>
+        <w:rFonts w:hint="default"/>
+      </w:rPr>
+    </w:lvl>
+    <w:lvl w:ilvl="1">
+      <w:start w:val="3"/>
+      <w:numFmt w:val="decimal"/>
+      <w:lvlText w:val="%1.%2"/>
+      <w:lvlJc w:val="left"/>
+      <w:pPr>
+        <w:ind w:left="1512" w:hanging="720"/>
+      </w:pPr>
+      <w:rPr>
+        <w:rFonts w:hint="default"/>
+      </w:rPr>
+    </w:lvl>
+    <w:lvl w:ilvl="2">
+      <w:start w:val="1"/>
+      <w:numFmt w:val="decimal"/>
+      <w:lvlText w:val="%1.%2.%3"/>
+      <w:lvlJc w:val="left"/>
+      <w:pPr>
+        <w:ind w:left="2664" w:hanging="1080"/>
+      </w:pPr>
+      <w:rPr>
+        <w:rFonts w:hint="default"/>
+      </w:rPr>
+    </w:lvl>
+    <w:lvl w:ilvl="3">
+      <w:start w:val="1"/>
+      <w:numFmt w:val="decimal"/>
+      <w:lvlText w:val="%1.%2.%3.%4"/>
+      <w:lvlJc w:val="left"/>
+      <w:pPr>
+        <w:ind w:left="3816" w:hanging="1440"/>
+      </w:pPr>
+      <w:rPr>
+        <w:rFonts w:hint="default"/>
+      </w:rPr>
+    </w:lvl>
+    <w:lvl w:ilvl="4">
+      <w:start w:val="1"/>
+      <w:numFmt w:val="decimal"/>
+      <w:lvlText w:val="%1.%2.%3.%4.%5"/>
+      <w:lvlJc w:val="left"/>
+      <w:pPr>
+        <w:ind w:left="4608" w:hanging="1440"/>
+      </w:pPr>
+      <w:rPr>
+        <w:rFonts w:hint="default"/>
+      </w:rPr>
+    </w:lvl>
+    <w:lvl w:ilvl="5">
+      <w:start w:val="1"/>
+      <w:numFmt w:val="decimal"/>
+      <w:lvlText w:val="%1.%2.%3.%4.%5.%6"/>
+      <w:lvlJc w:val="left"/>
+      <w:pPr>
+        <w:ind w:left="5760" w:hanging="1800"/>
+      </w:pPr>
+      <w:rPr>
+        <w:rFonts w:hint="default"/>
+      </w:rPr>
+    </w:lvl>
+    <w:lvl w:ilvl="6">
+      <w:start w:val="1"/>
+      <w:numFmt w:val="decimal"/>
+      <w:lvlText w:val="%1.%2.%3.%4.%5.%6.%7"/>
+      <w:lvlJc w:val="left"/>
+      <w:pPr>
+        <w:ind w:left="6912" w:hanging="2160"/>
+      </w:pPr>
+      <w:rPr>
+        <w:rFonts w:hint="default"/>
+      </w:rPr>
+    </w:lvl>
+    <w:lvl w:ilvl="7">
+      <w:start w:val="1"/>
+      <w:numFmt w:val="decimal"/>
+      <w:lvlText w:val="%1.%2.%3.%4.%5.%6.%7.%8"/>
+      <w:lvlJc w:val="left"/>
+      <w:pPr>
+        <w:ind w:left="8064" w:hanging="2520"/>
+      </w:pPr>
+      <w:rPr>
+        <w:rFonts w:hint="default"/>
+      </w:rPr>
+    </w:lvl>
+    <w:lvl w:ilvl="8">
+      <w:start w:val="1"/>
+      <w:numFmt w:val="decimal"/>
+      <w:lvlText w:val="%1.%2.%3.%4.%5.%6.%7.%8.%9"/>
+      <w:lvlJc w:val="left"/>
+      <w:pPr>
+        <w:ind w:left="9216" w:hanging="2880"/>
+      </w:pPr>
+      <w:rPr>
+        <w:rFonts w:hint="default"/>
+      </w:rPr>
+    </w:lvl>
+  </w:abstractNum>
   <w:num w:numId="1">
     <w:abstractNumId w:val="0"/>
   </w:num>
   <w:num w:numId="2">
     <w:abstractNumId w:val="1"/>
+  </w:num>
+  <w:num w:numId="3">
+    <w:abstractNumId w:val="2"/>
   </w:num>
 </w:numbering>
 </file>
@@ -1361,6 +2265,25 @@
       <w:shd w:val="clear" w:color="auto" w:fill="E6E6E6"/>
     </w:rPr>
   </w:style>
+  <w:style w:type="table" w:styleId="Grilledutableau">
+    <w:name w:val="Table Grid"/>
+    <w:basedOn w:val="TableauNormal"/>
+    <w:uiPriority w:val="39"/>
+    <w:rsid w:val="00847D85"/>
+    <w:pPr>
+      <w:spacing w:after="0" w:line="240" w:lineRule="auto"/>
+    </w:pPr>
+    <w:tblPr>
+      <w:tblBorders>
+        <w:top w:val="single" w:sz="4" w:space="0" w:color="auto"/>
+        <w:left w:val="single" w:sz="4" w:space="0" w:color="auto"/>
+        <w:bottom w:val="single" w:sz="4" w:space="0" w:color="auto"/>
+        <w:right w:val="single" w:sz="4" w:space="0" w:color="auto"/>
+        <w:insideH w:val="single" w:sz="4" w:space="0" w:color="auto"/>
+        <w:insideV w:val="single" w:sz="4" w:space="0" w:color="auto"/>
+      </w:tblBorders>
+    </w:tblPr>
+  </w:style>
 </w:styles>
 </file>
 

</xml_diff>

<commit_message>
Finlisatin cahier des charges
</commit_message>
<xml_diff>
--- a/Ressources/Cahier des charges.docx
+++ b/Ressources/Cahier des charges.docx
@@ -16,8 +16,26 @@
           <w:rFonts w:ascii="Corbel" w:hAnsi="Corbel"/>
           <w:b/>
           <w:sz w:val="72"/>
-        </w:rPr>
-        <w:t>CAHIER DES CHARGES</w:t>
+          <w:highlight w:val="lightGray"/>
+        </w:rPr>
+        <w:t>CAHIER DES CHARG</w:t>
+      </w:r>
+      <w:r>
+        <w:rPr>
+          <w:rFonts w:ascii="Corbel" w:hAnsi="Corbel"/>
+          <w:b/>
+          <w:sz w:val="72"/>
+          <w:highlight w:val="lightGray"/>
+        </w:rPr>
+        <w:t>ES</w:t>
+      </w:r>
+      <w:r>
+        <w:rPr>
+          <w:rFonts w:ascii="Corbel" w:hAnsi="Corbel"/>
+          <w:b/>
+          <w:sz w:val="72"/>
+        </w:rPr>
+        <w:t xml:space="preserve">   </w:t>
       </w:r>
     </w:p>
     <w:p>
@@ -41,14 +59,14 @@
         <w:rPr>
           <w:rFonts w:ascii="Corbel" w:hAnsi="Corbel"/>
           <w:b/>
-          <w:sz w:val="32"/>
-        </w:rPr>
-      </w:pPr>
-      <w:r>
-        <w:rPr>
-          <w:rFonts w:ascii="Corbel" w:hAnsi="Corbel"/>
-          <w:b/>
-          <w:sz w:val="32"/>
+          <w:sz w:val="40"/>
+        </w:rPr>
+      </w:pPr>
+      <w:r>
+        <w:rPr>
+          <w:rFonts w:ascii="Corbel" w:hAnsi="Corbel"/>
+          <w:b/>
+          <w:sz w:val="40"/>
           <w:u w:val="single"/>
         </w:rPr>
         <w:t>Présentation du projet</w:t>
@@ -57,7 +75,7 @@
         <w:rPr>
           <w:rFonts w:ascii="Corbel" w:hAnsi="Corbel"/>
           <w:b/>
-          <w:sz w:val="32"/>
+          <w:sz w:val="40"/>
         </w:rPr>
         <w:t>.</w:t>
       </w:r>
@@ -297,15 +315,15 @@
         <w:rPr>
           <w:rFonts w:ascii="Corbel" w:hAnsi="Corbel"/>
           <w:b/>
-          <w:sz w:val="32"/>
-          <w:u w:val="single"/>
-        </w:rPr>
-      </w:pPr>
-      <w:r>
-        <w:rPr>
-          <w:rFonts w:ascii="Corbel" w:hAnsi="Corbel"/>
-          <w:b/>
-          <w:sz w:val="32"/>
+          <w:sz w:val="36"/>
+          <w:u w:val="single"/>
+        </w:rPr>
+      </w:pPr>
+      <w:r>
+        <w:rPr>
+          <w:rFonts w:ascii="Corbel" w:hAnsi="Corbel"/>
+          <w:b/>
+          <w:sz w:val="36"/>
           <w:u w:val="single"/>
         </w:rPr>
         <w:t>Réalisation demandée.</w:t>
@@ -332,63 +350,21 @@
           <w:rFonts w:ascii="Corbel" w:hAnsi="Corbel"/>
           <w:sz w:val="28"/>
         </w:rPr>
-        <w:t xml:space="preserve">pour </w:t>
-      </w:r>
-      <w:r>
-        <w:rPr>
-          <w:rFonts w:ascii="Corbel" w:hAnsi="Corbel"/>
-          <w:sz w:val="28"/>
-        </w:rPr>
-        <w:t xml:space="preserve">but la </w:t>
-      </w:r>
-      <w:r>
-        <w:rPr>
-          <w:rFonts w:ascii="Corbel" w:hAnsi="Corbel"/>
-          <w:sz w:val="28"/>
-        </w:rPr>
-        <w:t xml:space="preserve">réalisation </w:t>
-      </w:r>
-      <w:r>
-        <w:rPr>
-          <w:rFonts w:ascii="Corbel" w:hAnsi="Corbel"/>
-          <w:sz w:val="28"/>
-        </w:rPr>
-        <w:t>d’</w:t>
-      </w:r>
-      <w:r>
-        <w:rPr>
-          <w:rFonts w:ascii="Corbel" w:hAnsi="Corbel"/>
-          <w:sz w:val="28"/>
-        </w:rPr>
-        <w:t xml:space="preserve">un programme visant la gestion d’une cafétéria d’entreprise. </w:t>
-      </w:r>
-      <w:r>
-        <w:rPr>
-          <w:rFonts w:ascii="Corbel" w:hAnsi="Corbel"/>
-          <w:sz w:val="28"/>
-        </w:rPr>
-        <w:t>Le personnel de cette entreprise sera identifié par une carte d’accès au moment de payer. Il aura le choix entre plusieurs plats ayant chacun un coût spécifique. Le personnel aura la possibilité de payer</w:t>
-      </w:r>
-      <w:r>
-        <w:rPr>
-          <w:rFonts w:ascii="Corbel" w:hAnsi="Corbel"/>
-          <w:sz w:val="28"/>
-        </w:rPr>
-        <w:t xml:space="preserve"> directement à la caisse via sa</w:t>
-      </w:r>
-      <w:r>
-        <w:rPr>
-          <w:rFonts w:ascii="Corbel" w:hAnsi="Corbel"/>
-          <w:sz w:val="28"/>
-        </w:rPr>
-        <w:t xml:space="preserve"> carte magnétique près alimenté</w:t>
-      </w:r>
-      <w:r>
-        <w:rPr>
-          <w:rFonts w:ascii="Corbel" w:hAnsi="Corbel"/>
-          <w:sz w:val="28"/>
-        </w:rPr>
-        <w:t>e ou bien sous la forme d’une retenus sur salaire.</w:t>
+        <w:t xml:space="preserve">pour but la réalisation d’un </w:t>
+      </w:r>
+      <w:r>
+        <w:rPr>
+          <w:rFonts w:ascii="Corbel" w:hAnsi="Corbel"/>
+          <w:sz w:val="28"/>
+        </w:rPr>
+        <w:t>logiciel</w:t>
+      </w:r>
+      <w:r>
+        <w:rPr>
+          <w:rFonts w:ascii="Corbel" w:hAnsi="Corbel"/>
+          <w:sz w:val="28"/>
+        </w:rPr>
+        <w:t xml:space="preserve"> visant la gestion d’une cafétéria d’entreprise. Le personnel de cette entreprise sera identifié par une carte d’accès au moment de payer. Il aura le choix entre plusieurs plats ayant chacun un coût spécifique. Le personnel aura la possibilité de payer directement à la caisse via sa carte magnétique près alimentée ou bien sous la forme d’une retenus sur salaire.</w:t>
       </w:r>
     </w:p>
     <w:p>
@@ -498,6 +474,7 @@
           <w:b/>
           <w:sz w:val="28"/>
         </w:rPr>
+        <w:lastRenderedPageBreak/>
         <w:t>Les cuisiniers</w:t>
       </w:r>
       <w:r>
@@ -529,7 +506,6 @@
           <w:b/>
           <w:sz w:val="28"/>
         </w:rPr>
-        <w:lastRenderedPageBreak/>
         <w:t xml:space="preserve">L’administrateur </w:t>
       </w:r>
       <w:r>
@@ -568,7 +544,7 @@
           <w:rFonts w:ascii="Corbel" w:hAnsi="Corbel"/>
           <w:sz w:val="28"/>
         </w:rPr>
-        <w:t xml:space="preserve"> seront les membres de l’entreprise. Ils pourront choisir leur repas parmi les plats présentés et payeront à la caisse en bout de chaîne.</w:t>
+        <w:t xml:space="preserve"> seront les membres de l’entreprise. Ils pourront choisir leur repas parmi les plats présentés et payeront à la caisse en bout de chaîne. Ils pourront aussi recharger leur carte magnétique via un monnayeur.</w:t>
       </w:r>
     </w:p>
     <w:p>
@@ -585,19 +561,33 @@
     </w:p>
     <w:p>
       <w:pPr>
-        <w:ind w:firstLine="360"/>
-        <w:jc w:val="both"/>
-        <w:rPr>
-          <w:rFonts w:ascii="Corbel" w:hAnsi="Corbel"/>
-          <w:sz w:val="28"/>
-        </w:rPr>
-      </w:pPr>
-      <w:r>
-        <w:rPr>
-          <w:rFonts w:ascii="Corbel" w:hAnsi="Corbel"/>
-          <w:sz w:val="28"/>
-        </w:rPr>
-        <w:t>Cette application a pour but premier de fluidifier le passage sur la chaîne de la cafétéria grâce notamment au paiement par badge.</w:t>
+        <w:ind w:firstLine="708"/>
+        <w:jc w:val="both"/>
+        <w:rPr>
+          <w:rFonts w:ascii="Corbel" w:hAnsi="Corbel"/>
+          <w:sz w:val="28"/>
+        </w:rPr>
+      </w:pPr>
+      <w:r>
+        <w:rPr>
+          <w:rFonts w:ascii="Corbel" w:hAnsi="Corbel"/>
+          <w:sz w:val="28"/>
+        </w:rPr>
+        <w:t>Cette application a pour but premier de fluidifier le passage sur la chaîne de la cafétéria grâce</w:t>
+      </w:r>
+      <w:r>
+        <w:rPr>
+          <w:rFonts w:ascii="Corbel" w:hAnsi="Corbel"/>
+          <w:sz w:val="28"/>
+        </w:rPr>
+        <w:t xml:space="preserve"> </w:t>
+      </w:r>
+      <w:r>
+        <w:rPr>
+          <w:rFonts w:ascii="Corbel" w:hAnsi="Corbel"/>
+          <w:sz w:val="28"/>
+        </w:rPr>
+        <w:t>au paiement par badge.</w:t>
       </w:r>
     </w:p>
     <w:p>
@@ -620,6 +610,67 @@
         <w:rPr>
           <w:rFonts w:ascii="Corbel" w:hAnsi="Corbel"/>
           <w:b/>
+          <w:sz w:val="36"/>
+          <w:szCs w:val="32"/>
+          <w:u w:val="single"/>
+        </w:rPr>
+      </w:pPr>
+      <w:r>
+        <w:rPr>
+          <w:rFonts w:ascii="Corbel" w:hAnsi="Corbel"/>
+          <w:b/>
+          <w:sz w:val="36"/>
+          <w:szCs w:val="32"/>
+          <w:u w:val="single"/>
+        </w:rPr>
+        <w:t>Estimation des grandes étapes du projet</w:t>
+      </w:r>
+      <w:r>
+        <w:rPr>
+          <w:rFonts w:ascii="Corbel" w:hAnsi="Corbel"/>
+          <w:b/>
+          <w:sz w:val="36"/>
+          <w:szCs w:val="32"/>
+          <w:u w:val="single"/>
+        </w:rPr>
+        <w:t>.</w:t>
+      </w:r>
+    </w:p>
+    <w:p>
+      <w:pPr>
+        <w:jc w:val="center"/>
+        <w:rPr>
+          <w:rFonts w:ascii="Corbel" w:hAnsi="Corbel"/>
+          <w:b/>
+          <w:color w:val="FF0000"/>
+          <w:sz w:val="28"/>
+          <w:szCs w:val="32"/>
+        </w:rPr>
+      </w:pPr>
+      <w:r>
+        <w:rPr>
+          <w:rFonts w:ascii="Corbel" w:hAnsi="Corbel"/>
+          <w:b/>
+          <w:color w:val="FF0000"/>
+          <w:sz w:val="28"/>
+          <w:szCs w:val="32"/>
+        </w:rPr>
+        <w:t>Notre projet a débuté le 13 novembre 2017 et s’achèvera le 26 mars 2018</w:t>
+      </w:r>
+      <w:bookmarkStart w:id="0" w:name="_GoBack"/>
+      <w:bookmarkEnd w:id="0"/>
+    </w:p>
+    <w:p>
+      <w:pPr>
+        <w:pStyle w:val="Paragraphedeliste"/>
+        <w:numPr>
+          <w:ilvl w:val="2"/>
+          <w:numId w:val="1"/>
+        </w:numPr>
+        <w:jc w:val="both"/>
+        <w:rPr>
+          <w:rFonts w:ascii="Corbel" w:hAnsi="Corbel"/>
+          <w:b/>
           <w:sz w:val="32"/>
           <w:szCs w:val="32"/>
           <w:u w:val="single"/>
@@ -633,11 +684,148 @@
           <w:szCs w:val="32"/>
           <w:u w:val="single"/>
         </w:rPr>
-        <w:t>Estimation des grandes étapes du projet</w:t>
-      </w:r>
-    </w:p>
-    <w:p>
-      <w:pPr>
+        <w:t>Produits attendus.</w:t>
+      </w:r>
+    </w:p>
+    <w:p>
+      <w:pPr>
+        <w:ind w:firstLine="708"/>
+        <w:jc w:val="both"/>
+        <w:rPr>
+          <w:rFonts w:ascii="Corbel" w:hAnsi="Corbel"/>
+          <w:sz w:val="28"/>
+          <w:szCs w:val="32"/>
+        </w:rPr>
+      </w:pPr>
+      <w:r>
+        <w:rPr>
+          <w:rFonts w:ascii="Corbel" w:hAnsi="Corbel"/>
+          <w:sz w:val="28"/>
+          <w:szCs w:val="32"/>
+        </w:rPr>
+        <w:t>Pour la première soutenance de projet</w:t>
+      </w:r>
+      <w:r>
+        <w:rPr>
+          <w:rFonts w:ascii="Corbel" w:hAnsi="Corbel"/>
+          <w:sz w:val="28"/>
+          <w:szCs w:val="32"/>
+        </w:rPr>
+        <w:t xml:space="preserve"> qui aura lieu le 15 janvier 2018</w:t>
+      </w:r>
+      <w:r>
+        <w:rPr>
+          <w:rFonts w:ascii="Corbel" w:hAnsi="Corbel"/>
+          <w:sz w:val="28"/>
+          <w:szCs w:val="32"/>
+        </w:rPr>
+        <w:t>, nous livrerons</w:t>
+      </w:r>
+      <w:r>
+        <w:rPr>
+          <w:rFonts w:ascii="Corbel" w:hAnsi="Corbel"/>
+          <w:sz w:val="28"/>
+          <w:szCs w:val="32"/>
+        </w:rPr>
+        <w:t xml:space="preserve"> une </w:t>
+      </w:r>
+      <w:r>
+        <w:rPr>
+          <w:rFonts w:ascii="Corbel" w:hAnsi="Corbel"/>
+          <w:sz w:val="28"/>
+          <w:szCs w:val="32"/>
+        </w:rPr>
+        <w:t>analyse complète du projet qu</w:t>
+      </w:r>
+      <w:r>
+        <w:rPr>
+          <w:rFonts w:ascii="Corbel" w:hAnsi="Corbel"/>
+          <w:sz w:val="28"/>
+          <w:szCs w:val="32"/>
+        </w:rPr>
+        <w:t>’elle</w:t>
+      </w:r>
+      <w:r>
+        <w:rPr>
+          <w:rFonts w:ascii="Corbel" w:hAnsi="Corbel"/>
+          <w:sz w:val="28"/>
+          <w:szCs w:val="32"/>
+        </w:rPr>
+        <w:t xml:space="preserve"> soit objet (UML) ou </w:t>
+      </w:r>
+      <w:r>
+        <w:rPr>
+          <w:rFonts w:ascii="Corbel" w:hAnsi="Corbel"/>
+          <w:sz w:val="28"/>
+          <w:szCs w:val="32"/>
+        </w:rPr>
+        <w:t xml:space="preserve">bien </w:t>
+      </w:r>
+      <w:r>
+        <w:rPr>
+          <w:rFonts w:ascii="Corbel" w:hAnsi="Corbel"/>
+          <w:sz w:val="28"/>
+          <w:szCs w:val="32"/>
+        </w:rPr>
+        <w:t>modèle de donnée (MLD). De plus, nous montrerons nos premiers visuels pour quelques fenêtres de l’application.</w:t>
+      </w:r>
+    </w:p>
+    <w:p>
+      <w:pPr>
+        <w:ind w:firstLine="708"/>
+        <w:jc w:val="both"/>
+        <w:rPr>
+          <w:rFonts w:ascii="Corbel" w:hAnsi="Corbel"/>
+          <w:sz w:val="28"/>
+          <w:szCs w:val="32"/>
+        </w:rPr>
+      </w:pPr>
+      <w:r>
+        <w:rPr>
+          <w:rFonts w:ascii="Corbel" w:hAnsi="Corbel"/>
+          <w:sz w:val="28"/>
+          <w:szCs w:val="32"/>
+        </w:rPr>
+        <w:t>Enfin, pour la soutenance finale que se tiendra le 26 mai</w:t>
+      </w:r>
+      <w:r>
+        <w:rPr>
+          <w:rFonts w:ascii="Corbel" w:hAnsi="Corbel"/>
+          <w:sz w:val="28"/>
+          <w:szCs w:val="32"/>
+        </w:rPr>
+        <w:t xml:space="preserve"> 2018</w:t>
+      </w:r>
+      <w:r>
+        <w:rPr>
+          <w:rFonts w:ascii="Corbel" w:hAnsi="Corbel"/>
+          <w:sz w:val="28"/>
+          <w:szCs w:val="32"/>
+        </w:rPr>
+        <w:t>, nous serons en mesure de livrer l’application complète et fonctionnelle avec le rapport de soutenance, lui aussi complet.</w:t>
+      </w:r>
+    </w:p>
+    <w:p>
+      <w:pPr>
+        <w:pStyle w:val="Paragraphedeliste"/>
+        <w:ind w:left="1224"/>
+        <w:jc w:val="both"/>
+        <w:rPr>
+          <w:rFonts w:ascii="Corbel" w:hAnsi="Corbel"/>
+          <w:b/>
+          <w:sz w:val="36"/>
+          <w:szCs w:val="32"/>
+          <w:u w:val="single"/>
+        </w:rPr>
+      </w:pPr>
+    </w:p>
+    <w:p>
+      <w:pPr>
+        <w:pStyle w:val="Paragraphedeliste"/>
+        <w:numPr>
+          <w:ilvl w:val="2"/>
+          <w:numId w:val="1"/>
+        </w:numPr>
         <w:jc w:val="both"/>
         <w:rPr>
           <w:rFonts w:ascii="Corbel" w:hAnsi="Corbel"/>
@@ -647,6 +835,16 @@
           <w:u w:val="single"/>
         </w:rPr>
       </w:pPr>
+      <w:r>
+        <w:rPr>
+          <w:rFonts w:ascii="Corbel" w:hAnsi="Corbel"/>
+          <w:b/>
+          <w:sz w:val="32"/>
+          <w:szCs w:val="32"/>
+          <w:u w:val="single"/>
+        </w:rPr>
+        <w:t>Jalons.</w:t>
+      </w:r>
     </w:p>
     <w:p>
       <w:pPr>
@@ -664,54 +862,7 @@
           <w:sz w:val="28"/>
           <w:szCs w:val="32"/>
         </w:rPr>
-        <w:t>Pour la première soutenance de projet, nous livrerons l’analyse complète du projet que ce soit objet (UML) ou modèle de donnée (MLD). De plus, nous montrerons nos premiers visuels pour quelques fenêtres de l’application.</w:t>
-      </w:r>
-    </w:p>
-    <w:p>
-      <w:pPr>
-        <w:ind w:firstLine="708"/>
-        <w:jc w:val="both"/>
-        <w:rPr>
-          <w:rFonts w:ascii="Corbel" w:hAnsi="Corbel"/>
-          <w:sz w:val="28"/>
-          <w:szCs w:val="32"/>
-        </w:rPr>
-      </w:pPr>
-      <w:r>
-        <w:rPr>
-          <w:rFonts w:ascii="Corbel" w:hAnsi="Corbel"/>
-          <w:sz w:val="28"/>
-          <w:szCs w:val="32"/>
-        </w:rPr>
-        <w:t>Enfin, pour la soutenance finale que se tiendra le 26 mai, nous serons en mesure de livrer l’application complète et fonctionnelle avec le rapport de soutenance lui aussi complet.</w:t>
-      </w:r>
-    </w:p>
-    <w:p>
-      <w:pPr>
-        <w:jc w:val="both"/>
-        <w:rPr>
-          <w:rFonts w:ascii="Corbel" w:hAnsi="Corbel"/>
-          <w:sz w:val="28"/>
-          <w:szCs w:val="32"/>
-        </w:rPr>
-      </w:pPr>
-    </w:p>
-    <w:p>
-      <w:pPr>
-        <w:jc w:val="both"/>
-        <w:rPr>
-          <w:rFonts w:ascii="Corbel" w:hAnsi="Corbel"/>
-          <w:sz w:val="28"/>
-          <w:szCs w:val="32"/>
-        </w:rPr>
-      </w:pPr>
-      <w:r>
-        <w:rPr>
-          <w:rFonts w:ascii="Corbel" w:hAnsi="Corbel"/>
-          <w:sz w:val="28"/>
-          <w:szCs w:val="32"/>
-        </w:rPr>
-        <w:t>Pour ce faire, voici les jalons que nous avons décidé de mettre en place :</w:t>
+        <w:t>Afin d’arriver à livrer les produits attendus, voici les jalons que nous avons mis en place :</w:t>
       </w:r>
     </w:p>
     <w:p>
@@ -734,7 +885,16 @@
           <w:sz w:val="28"/>
           <w:szCs w:val="32"/>
         </w:rPr>
-        <w:t>Compréhension du sujet :</w:t>
+        <w:t xml:space="preserve">Compréhension du sujet : </w:t>
+      </w:r>
+      <w:r>
+        <w:rPr>
+          <w:rFonts w:ascii="Corbel" w:hAnsi="Corbel"/>
+          <w:b/>
+          <w:sz w:val="28"/>
+          <w:szCs w:val="32"/>
+        </w:rPr>
+        <w:t>27 novembre 2017</w:t>
       </w:r>
     </w:p>
     <w:p>
@@ -759,6 +919,15 @@
         </w:rPr>
         <w:t xml:space="preserve">Formalisation UML / MLD : </w:t>
       </w:r>
+      <w:r>
+        <w:rPr>
+          <w:rFonts w:ascii="Corbel" w:hAnsi="Corbel"/>
+          <w:b/>
+          <w:sz w:val="28"/>
+          <w:szCs w:val="32"/>
+        </w:rPr>
+        <w:t>18 décembre 2017</w:t>
+      </w:r>
     </w:p>
     <w:p>
       <w:pPr>
@@ -780,7 +949,25 @@
           <w:sz w:val="28"/>
           <w:szCs w:val="32"/>
         </w:rPr>
-        <w:t xml:space="preserve">Développement : </w:t>
+        <w:t xml:space="preserve">Première soutenance : </w:t>
+      </w:r>
+      <w:r>
+        <w:rPr>
+          <w:rFonts w:ascii="Corbel" w:hAnsi="Corbel"/>
+          <w:b/>
+          <w:sz w:val="28"/>
+          <w:szCs w:val="32"/>
+        </w:rPr>
+        <w:t>15</w:t>
+      </w:r>
+      <w:r>
+        <w:rPr>
+          <w:rFonts w:ascii="Corbel" w:hAnsi="Corbel"/>
+          <w:b/>
+          <w:sz w:val="28"/>
+          <w:szCs w:val="32"/>
+        </w:rPr>
+        <w:t xml:space="preserve"> janvier 2018</w:t>
       </w:r>
     </w:p>
     <w:p>
@@ -803,7 +990,16 @@
           <w:sz w:val="28"/>
           <w:szCs w:val="32"/>
         </w:rPr>
-        <w:t xml:space="preserve">Test : </w:t>
+        <w:t xml:space="preserve">Développement : </w:t>
+      </w:r>
+      <w:r>
+        <w:rPr>
+          <w:rFonts w:ascii="Corbel" w:hAnsi="Corbel"/>
+          <w:b/>
+          <w:sz w:val="28"/>
+          <w:szCs w:val="32"/>
+        </w:rPr>
+        <w:t>5 février 2018</w:t>
       </w:r>
     </w:p>
     <w:p>
@@ -826,7 +1022,16 @@
           <w:sz w:val="28"/>
           <w:szCs w:val="32"/>
         </w:rPr>
-        <w:t xml:space="preserve">Déploiement : </w:t>
+        <w:t xml:space="preserve">Test : </w:t>
+      </w:r>
+      <w:r>
+        <w:rPr>
+          <w:rFonts w:ascii="Corbel" w:hAnsi="Corbel"/>
+          <w:b/>
+          <w:sz w:val="28"/>
+          <w:szCs w:val="32"/>
+        </w:rPr>
+        <w:t>19 février 2018</w:t>
       </w:r>
     </w:p>
     <w:p>
@@ -849,7 +1054,16 @@
           <w:sz w:val="28"/>
           <w:szCs w:val="32"/>
         </w:rPr>
-        <w:t xml:space="preserve">Première soutenance : </w:t>
+        <w:t xml:space="preserve">Déploiement : </w:t>
+      </w:r>
+      <w:r>
+        <w:rPr>
+          <w:rFonts w:ascii="Corbel" w:hAnsi="Corbel"/>
+          <w:b/>
+          <w:sz w:val="28"/>
+          <w:szCs w:val="32"/>
+        </w:rPr>
+        <w:t>26 février 2018</w:t>
       </w:r>
     </w:p>
     <w:p>
@@ -872,89 +1086,158 @@
           <w:sz w:val="28"/>
           <w:szCs w:val="32"/>
         </w:rPr>
-        <w:t>Soutenance finale :</w:t>
-      </w:r>
-    </w:p>
-    <w:p>
-      <w:pPr>
-        <w:jc w:val="both"/>
-        <w:rPr>
-          <w:rFonts w:ascii="Corbel" w:hAnsi="Corbel"/>
-          <w:sz w:val="28"/>
-          <w:szCs w:val="32"/>
-        </w:rPr>
-      </w:pPr>
-    </w:p>
-    <w:p>
-      <w:pPr>
-        <w:jc w:val="both"/>
-        <w:rPr>
-          <w:rFonts w:ascii="Corbel" w:hAnsi="Corbel"/>
-          <w:sz w:val="28"/>
-          <w:szCs w:val="32"/>
-        </w:rPr>
-      </w:pPr>
-      <w:r>
-        <w:rPr>
-          <w:rFonts w:ascii="Corbel" w:hAnsi="Corbel"/>
-          <w:sz w:val="28"/>
-          <w:szCs w:val="32"/>
-        </w:rPr>
-        <w:t xml:space="preserve">Pour être plus complet, voici le diagramme de Gantt complet : </w:t>
-      </w:r>
-    </w:p>
-    <w:p>
-      <w:pPr>
-        <w:jc w:val="both"/>
-        <w:rPr>
-          <w:rFonts w:ascii="Corbel" w:hAnsi="Corbel"/>
-          <w:sz w:val="28"/>
-          <w:szCs w:val="32"/>
-        </w:rPr>
-      </w:pPr>
-    </w:p>
-    <w:p>
-      <w:pPr>
-        <w:jc w:val="both"/>
-        <w:rPr>
-          <w:rFonts w:ascii="Corbel" w:hAnsi="Corbel"/>
-          <w:sz w:val="28"/>
-          <w:szCs w:val="32"/>
-        </w:rPr>
-      </w:pPr>
-    </w:p>
-    <w:p>
-      <w:pPr>
-        <w:jc w:val="both"/>
-        <w:rPr>
-          <w:rFonts w:ascii="Corbel" w:hAnsi="Corbel"/>
-          <w:sz w:val="28"/>
-          <w:szCs w:val="32"/>
-        </w:rPr>
-      </w:pPr>
-    </w:p>
-    <w:p>
-      <w:pPr>
-        <w:jc w:val="both"/>
-        <w:rPr>
-          <w:rFonts w:ascii="Corbel" w:hAnsi="Corbel"/>
-          <w:sz w:val="28"/>
-          <w:szCs w:val="32"/>
-        </w:rPr>
-      </w:pPr>
-    </w:p>
-    <w:p>
-      <w:pPr>
-        <w:jc w:val="both"/>
-        <w:rPr>
-          <w:rFonts w:ascii="Corbel" w:hAnsi="Corbel"/>
-          <w:sz w:val="28"/>
-          <w:szCs w:val="32"/>
-        </w:rPr>
-      </w:pPr>
-    </w:p>
-    <w:p>
-      <w:pPr>
+        <w:t xml:space="preserve">Soutenance finale : </w:t>
+      </w:r>
+      <w:r>
+        <w:rPr>
+          <w:rFonts w:ascii="Corbel" w:hAnsi="Corbel"/>
+          <w:b/>
+          <w:sz w:val="28"/>
+          <w:szCs w:val="32"/>
+        </w:rPr>
+        <w:t>26 mars 2018</w:t>
+      </w:r>
+    </w:p>
+    <w:p>
+      <w:pPr>
+        <w:ind w:firstLine="708"/>
+        <w:jc w:val="both"/>
+        <w:rPr>
+          <w:rFonts w:ascii="Corbel" w:hAnsi="Corbel"/>
+          <w:sz w:val="28"/>
+          <w:szCs w:val="32"/>
+        </w:rPr>
+      </w:pPr>
+      <w:r>
+        <w:rPr>
+          <w:rFonts w:ascii="Corbel" w:hAnsi="Corbel"/>
+          <w:noProof/>
+          <w:sz w:val="28"/>
+          <w:szCs w:val="32"/>
+        </w:rPr>
+        <w:lastRenderedPageBreak/>
+        <w:drawing>
+          <wp:anchor distT="0" distB="0" distL="114300" distR="114300" simplePos="0" relativeHeight="251659264" behindDoc="1" locked="0" layoutInCell="1" allowOverlap="1" wp14:anchorId="6D8EB0B7" wp14:editId="6FB22FA6">
+            <wp:simplePos x="0" y="0"/>
+            <wp:positionH relativeFrom="margin">
+              <wp:align>right</wp:align>
+            </wp:positionH>
+            <wp:positionV relativeFrom="paragraph">
+              <wp:posOffset>1860550</wp:posOffset>
+            </wp:positionV>
+            <wp:extent cx="8284845" cy="5770880"/>
+            <wp:effectExtent l="0" t="317" r="1587" b="1588"/>
+            <wp:wrapTight wrapText="bothSides">
+              <wp:wrapPolygon edited="0">
+                <wp:start x="-1" y="21599"/>
+                <wp:lineTo x="21554" y="21599"/>
+                <wp:lineTo x="21554" y="65"/>
+                <wp:lineTo x="-1" y="65"/>
+                <wp:lineTo x="-1" y="21599"/>
+              </wp:wrapPolygon>
+            </wp:wrapTight>
+            <wp:docPr id="1" name="Image 1"/>
+            <wp:cNvGraphicFramePr>
+              <a:graphicFrameLocks xmlns:a="http://schemas.openxmlformats.org/drawingml/2006/main" noChangeAspect="1"/>
+            </wp:cNvGraphicFramePr>
+            <a:graphic xmlns:a="http://schemas.openxmlformats.org/drawingml/2006/main">
+              <a:graphicData uri="http://schemas.openxmlformats.org/drawingml/2006/picture">
+                <pic:pic xmlns:pic="http://schemas.openxmlformats.org/drawingml/2006/picture">
+                  <pic:nvPicPr>
+                    <pic:cNvPr id="0" name="Picture 1"/>
+                    <pic:cNvPicPr>
+                      <a:picLocks noChangeAspect="1" noChangeArrowheads="1"/>
+                    </pic:cNvPicPr>
+                  </pic:nvPicPr>
+                  <pic:blipFill>
+                    <a:blip r:embed="rId5">
+                      <a:extLst>
+                        <a:ext uri="{28A0092B-C50C-407E-A947-70E740481C1C}">
+                          <a14:useLocalDpi xmlns:a14="http://schemas.microsoft.com/office/drawing/2010/main" val="0"/>
+                        </a:ext>
+                      </a:extLst>
+                    </a:blip>
+                    <a:srcRect/>
+                    <a:stretch>
+                      <a:fillRect/>
+                    </a:stretch>
+                  </pic:blipFill>
+                  <pic:spPr bwMode="auto">
+                    <a:xfrm rot="5400000">
+                      <a:off x="0" y="0"/>
+                      <a:ext cx="8284845" cy="5770880"/>
+                    </a:xfrm>
+                    <a:prstGeom prst="rect">
+                      <a:avLst/>
+                    </a:prstGeom>
+                    <a:noFill/>
+                    <a:ln>
+                      <a:noFill/>
+                    </a:ln>
+                  </pic:spPr>
+                </pic:pic>
+              </a:graphicData>
+            </a:graphic>
+            <wp14:sizeRelH relativeFrom="page">
+              <wp14:pctWidth>0</wp14:pctWidth>
+            </wp14:sizeRelH>
+            <wp14:sizeRelV relativeFrom="page">
+              <wp14:pctHeight>0</wp14:pctHeight>
+            </wp14:sizeRelV>
+          </wp:anchor>
+        </w:drawing>
+      </w:r>
+      <w:r>
+        <w:rPr>
+          <w:rFonts w:ascii="Corbel" w:hAnsi="Corbel"/>
+          <w:sz w:val="28"/>
+          <w:szCs w:val="32"/>
+        </w:rPr>
+        <w:t xml:space="preserve">Pour être plus complet, voici le diagramme de Gantt (un jour est l’équivalent de quatre heures de travail) : </w:t>
+      </w:r>
+    </w:p>
+    <w:p>
+      <w:pPr>
+        <w:jc w:val="both"/>
+        <w:rPr>
+          <w:rFonts w:ascii="Corbel" w:hAnsi="Corbel"/>
+          <w:b/>
+          <w:sz w:val="36"/>
+          <w:szCs w:val="32"/>
+          <w:u w:val="single"/>
+        </w:rPr>
+      </w:pPr>
+    </w:p>
+    <w:p>
+      <w:pPr>
+        <w:pStyle w:val="Paragraphedeliste"/>
+        <w:numPr>
+          <w:ilvl w:val="2"/>
+          <w:numId w:val="1"/>
+        </w:numPr>
+        <w:jc w:val="both"/>
+        <w:rPr>
+          <w:rFonts w:ascii="Corbel" w:hAnsi="Corbel"/>
+          <w:b/>
+          <w:sz w:val="32"/>
+          <w:szCs w:val="32"/>
+          <w:u w:val="single"/>
+        </w:rPr>
+      </w:pPr>
+      <w:r>
+        <w:rPr>
+          <w:rFonts w:ascii="Corbel" w:hAnsi="Corbel"/>
+          <w:b/>
+          <w:sz w:val="32"/>
+          <w:szCs w:val="32"/>
+          <w:u w:val="single"/>
+        </w:rPr>
+        <w:t>Estimation du budget.</w:t>
+      </w:r>
+    </w:p>
+    <w:p>
+      <w:pPr>
+        <w:ind w:firstLine="708"/>
         <w:jc w:val="both"/>
         <w:rPr>
           <w:rFonts w:ascii="Corbel" w:hAnsi="Corbel"/>
@@ -973,6 +1256,7 @@
     </w:p>
     <w:p>
       <w:pPr>
+        <w:ind w:firstLine="708"/>
         <w:jc w:val="both"/>
         <w:rPr>
           <w:rFonts w:ascii="Corbel" w:hAnsi="Corbel"/>
@@ -999,12 +1283,10 @@
           </w:tcPr>
           <w:p>
             <w:pPr>
-              <w:tabs>
-                <w:tab w:val="left" w:pos="3731"/>
-              </w:tabs>
-              <w:jc w:val="both"/>
+              <w:jc w:val="center"/>
               <w:rPr>
                 <w:rFonts w:ascii="Corbel" w:hAnsi="Corbel"/>
+                <w:b/>
                 <w:sz w:val="28"/>
                 <w:szCs w:val="32"/>
               </w:rPr>
@@ -1012,10 +1294,11 @@
             <w:r>
               <w:rPr>
                 <w:rFonts w:ascii="Corbel" w:hAnsi="Corbel"/>
-                <w:sz w:val="28"/>
+                <w:b/>
+                <w:sz w:val="40"/>
                 <w:szCs w:val="32"/>
               </w:rPr>
-              <w:t>Ressources matériel</w:t>
+              <w:t>RESSOURCES MATERIELS</w:t>
             </w:r>
           </w:p>
         </w:tc>
@@ -1088,6 +1371,102 @@
                 <w:sz w:val="28"/>
                 <w:szCs w:val="32"/>
               </w:rPr>
+              <w:t>Ordinateur portable M. NOURINE</w:t>
+            </w:r>
+          </w:p>
+        </w:tc>
+        <w:tc>
+          <w:tcPr>
+            <w:tcW w:w="4531" w:type="dxa"/>
+          </w:tcPr>
+          <w:p>
+            <w:pPr>
+              <w:jc w:val="both"/>
+              <w:rPr>
+                <w:rFonts w:ascii="Corbel" w:hAnsi="Corbel"/>
+                <w:sz w:val="28"/>
+                <w:szCs w:val="32"/>
+              </w:rPr>
+            </w:pPr>
+            <w:r>
+              <w:rPr>
+                <w:rFonts w:ascii="Corbel" w:hAnsi="Corbel"/>
+                <w:sz w:val="28"/>
+                <w:szCs w:val="32"/>
+              </w:rPr>
+              <w:t>1200€</w:t>
+            </w:r>
+          </w:p>
+        </w:tc>
+      </w:tr>
+      <w:tr>
+        <w:tc>
+          <w:tcPr>
+            <w:tcW w:w="4531" w:type="dxa"/>
+          </w:tcPr>
+          <w:p>
+            <w:pPr>
+              <w:jc w:val="both"/>
+              <w:rPr>
+                <w:rFonts w:ascii="Corbel" w:hAnsi="Corbel"/>
+                <w:sz w:val="28"/>
+                <w:szCs w:val="32"/>
+              </w:rPr>
+            </w:pPr>
+            <w:r>
+              <w:rPr>
+                <w:rFonts w:ascii="Corbel" w:hAnsi="Corbel"/>
+                <w:sz w:val="28"/>
+                <w:szCs w:val="32"/>
+              </w:rPr>
+              <w:t>Ordinateur disponible à l’IUT</w:t>
+            </w:r>
+          </w:p>
+        </w:tc>
+        <w:tc>
+          <w:tcPr>
+            <w:tcW w:w="4531" w:type="dxa"/>
+          </w:tcPr>
+          <w:p>
+            <w:pPr>
+              <w:jc w:val="both"/>
+              <w:rPr>
+                <w:rFonts w:ascii="Corbel" w:hAnsi="Corbel"/>
+                <w:sz w:val="28"/>
+                <w:szCs w:val="32"/>
+              </w:rPr>
+            </w:pPr>
+            <w:r>
+              <w:rPr>
+                <w:rFonts w:ascii="Corbel" w:hAnsi="Corbel"/>
+                <w:sz w:val="28"/>
+                <w:szCs w:val="32"/>
+              </w:rPr>
+              <w:t>1000€</w:t>
+            </w:r>
+          </w:p>
+        </w:tc>
+      </w:tr>
+      <w:tr>
+        <w:tc>
+          <w:tcPr>
+            <w:tcW w:w="4531" w:type="dxa"/>
+          </w:tcPr>
+          <w:p>
+            <w:pPr>
+              <w:jc w:val="both"/>
+              <w:rPr>
+                <w:rFonts w:ascii="Corbel" w:hAnsi="Corbel"/>
+                <w:sz w:val="28"/>
+                <w:szCs w:val="32"/>
+              </w:rPr>
+            </w:pPr>
+            <w:r>
+              <w:rPr>
+                <w:rFonts w:ascii="Corbel" w:hAnsi="Corbel"/>
+                <w:sz w:val="28"/>
+                <w:szCs w:val="32"/>
+              </w:rPr>
               <w:t>Suite Office M. REVERSAT</w:t>
             </w:r>
           </w:p>
@@ -1116,19 +1495,69 @@
           </w:p>
         </w:tc>
       </w:tr>
+      <w:tr>
+        <w:tc>
+          <w:tcPr>
+            <w:tcW w:w="4531" w:type="dxa"/>
+          </w:tcPr>
+          <w:p>
+            <w:pPr>
+              <w:jc w:val="both"/>
+              <w:rPr>
+                <w:rFonts w:ascii="Corbel" w:hAnsi="Corbel"/>
+                <w:sz w:val="28"/>
+                <w:szCs w:val="32"/>
+              </w:rPr>
+            </w:pPr>
+            <w:r>
+              <w:rPr>
+                <w:rFonts w:ascii="Corbel" w:hAnsi="Corbel"/>
+                <w:sz w:val="28"/>
+                <w:szCs w:val="32"/>
+              </w:rPr>
+              <w:t>Lecteur de badge</w:t>
+            </w:r>
+          </w:p>
+        </w:tc>
+        <w:tc>
+          <w:tcPr>
+            <w:tcW w:w="4531" w:type="dxa"/>
+          </w:tcPr>
+          <w:p>
+            <w:pPr>
+              <w:jc w:val="both"/>
+              <w:rPr>
+                <w:rFonts w:ascii="Corbel" w:hAnsi="Corbel"/>
+                <w:sz w:val="28"/>
+                <w:szCs w:val="32"/>
+              </w:rPr>
+            </w:pPr>
+            <w:r>
+              <w:rPr>
+                <w:rFonts w:ascii="Corbel" w:hAnsi="Corbel"/>
+                <w:sz w:val="28"/>
+                <w:szCs w:val="32"/>
+              </w:rPr>
+              <w:t>30€</w:t>
+            </w:r>
+          </w:p>
+        </w:tc>
+      </w:tr>
     </w:tbl>
     <w:p>
       <w:pPr>
-        <w:jc w:val="both"/>
-        <w:rPr>
-          <w:rFonts w:ascii="Corbel" w:hAnsi="Corbel"/>
-          <w:sz w:val="28"/>
-          <w:szCs w:val="32"/>
-        </w:rPr>
-      </w:pPr>
-    </w:p>
-    <w:p>
-      <w:pPr>
+        <w:ind w:firstLine="708"/>
+        <w:jc w:val="both"/>
+        <w:rPr>
+          <w:rFonts w:ascii="Corbel" w:hAnsi="Corbel"/>
+          <w:sz w:val="28"/>
+          <w:szCs w:val="32"/>
+        </w:rPr>
+      </w:pPr>
+    </w:p>
+    <w:p>
+      <w:pPr>
+        <w:ind w:firstLine="708"/>
         <w:jc w:val="both"/>
         <w:rPr>
           <w:rFonts w:ascii="Corbel" w:hAnsi="Corbel"/>
@@ -1155,7 +1584,7 @@
           </w:tcPr>
           <w:p>
             <w:pPr>
-              <w:jc w:val="both"/>
+              <w:jc w:val="center"/>
               <w:rPr>
                 <w:rFonts w:ascii="Corbel" w:hAnsi="Corbel"/>
                 <w:sz w:val="28"/>
@@ -1165,10 +1594,20 @@
             <w:r>
               <w:rPr>
                 <w:rFonts w:ascii="Corbel" w:hAnsi="Corbel"/>
-                <w:sz w:val="28"/>
+                <w:b/>
+                <w:sz w:val="40"/>
                 <w:szCs w:val="32"/>
               </w:rPr>
-              <w:t>Ressources humaines</w:t>
+              <w:t xml:space="preserve">RESSOURCES </w:t>
+            </w:r>
+            <w:r>
+              <w:rPr>
+                <w:rFonts w:ascii="Corbel" w:hAnsi="Corbel"/>
+                <w:b/>
+                <w:sz w:val="40"/>
+                <w:szCs w:val="32"/>
+              </w:rPr>
+              <w:t>HUMAINES</w:t>
             </w:r>
           </w:p>
         </w:tc>
@@ -1193,7 +1632,7 @@
                 <w:sz w:val="28"/>
                 <w:szCs w:val="32"/>
               </w:rPr>
-              <w:t>Nombre d’employés</w:t>
+              <w:t>Salaires</w:t>
             </w:r>
           </w:p>
         </w:tc>
@@ -1216,141 +1655,11 @@
                 <w:sz w:val="28"/>
                 <w:szCs w:val="32"/>
               </w:rPr>
-              <w:t>5</w:t>
+              <w:t>5720€*</w:t>
             </w:r>
           </w:p>
         </w:tc>
       </w:tr>
-      <w:tr>
-        <w:tc>
-          <w:tcPr>
-            <w:tcW w:w="4531" w:type="dxa"/>
-          </w:tcPr>
-          <w:p>
-            <w:pPr>
-              <w:jc w:val="both"/>
-              <w:rPr>
-                <w:rFonts w:ascii="Corbel" w:hAnsi="Corbel"/>
-                <w:sz w:val="28"/>
-                <w:szCs w:val="32"/>
-              </w:rPr>
-            </w:pPr>
-            <w:r>
-              <w:rPr>
-                <w:rFonts w:ascii="Corbel" w:hAnsi="Corbel"/>
-                <w:sz w:val="28"/>
-                <w:szCs w:val="32"/>
-              </w:rPr>
-              <w:t>Tarif horaire</w:t>
-            </w:r>
-          </w:p>
-        </w:tc>
-        <w:tc>
-          <w:tcPr>
-            <w:tcW w:w="4531" w:type="dxa"/>
-          </w:tcPr>
-          <w:p>
-            <w:pPr>
-              <w:jc w:val="both"/>
-              <w:rPr>
-                <w:rFonts w:ascii="Corbel" w:hAnsi="Corbel"/>
-                <w:sz w:val="28"/>
-                <w:szCs w:val="32"/>
-              </w:rPr>
-            </w:pPr>
-            <w:r>
-              <w:rPr>
-                <w:rFonts w:ascii="Corbel" w:hAnsi="Corbel"/>
-                <w:sz w:val="28"/>
-                <w:szCs w:val="32"/>
-              </w:rPr>
-              <w:t>SMIC NET (7,58€)</w:t>
-            </w:r>
-          </w:p>
-        </w:tc>
-      </w:tr>
-      <w:tr>
-        <w:tc>
-          <w:tcPr>
-            <w:tcW w:w="4531" w:type="dxa"/>
-          </w:tcPr>
-          <w:p>
-            <w:pPr>
-              <w:jc w:val="both"/>
-              <w:rPr>
-                <w:rFonts w:ascii="Corbel" w:hAnsi="Corbel"/>
-                <w:sz w:val="28"/>
-                <w:szCs w:val="32"/>
-              </w:rPr>
-            </w:pPr>
-            <w:r>
-              <w:rPr>
-                <w:rFonts w:ascii="Corbel" w:hAnsi="Corbel"/>
-                <w:sz w:val="28"/>
-                <w:szCs w:val="32"/>
-              </w:rPr>
-              <w:t>Nombre d’heure total</w:t>
-            </w:r>
-          </w:p>
-        </w:tc>
-        <w:tc>
-          <w:tcPr>
-            <w:tcW w:w="4531" w:type="dxa"/>
-          </w:tcPr>
-          <w:p>
-            <w:pPr>
-              <w:jc w:val="both"/>
-              <w:rPr>
-                <w:rFonts w:ascii="Corbel" w:hAnsi="Corbel"/>
-                <w:sz w:val="28"/>
-                <w:szCs w:val="32"/>
-              </w:rPr>
-            </w:pPr>
-          </w:p>
-        </w:tc>
-      </w:tr>
-      <w:tr>
-        <w:tc>
-          <w:tcPr>
-            <w:tcW w:w="4531" w:type="dxa"/>
-          </w:tcPr>
-          <w:p>
-            <w:pPr>
-              <w:jc w:val="both"/>
-              <w:rPr>
-                <w:rFonts w:ascii="Corbel" w:hAnsi="Corbel"/>
-                <w:sz w:val="28"/>
-                <w:szCs w:val="32"/>
-              </w:rPr>
-            </w:pPr>
-            <w:r>
-              <w:rPr>
-                <w:rFonts w:ascii="Corbel" w:hAnsi="Corbel"/>
-                <w:sz w:val="28"/>
-                <w:szCs w:val="32"/>
-              </w:rPr>
-              <w:t>TOTAL</w:t>
-            </w:r>
-            <w:bookmarkStart w:id="0" w:name="_GoBack"/>
-            <w:bookmarkEnd w:id="0"/>
-          </w:p>
-        </w:tc>
-        <w:tc>
-          <w:tcPr>
-            <w:tcW w:w="4531" w:type="dxa"/>
-          </w:tcPr>
-          <w:p>
-            <w:pPr>
-              <w:jc w:val="both"/>
-              <w:rPr>
-                <w:rFonts w:ascii="Corbel" w:hAnsi="Corbel"/>
-                <w:sz w:val="28"/>
-                <w:szCs w:val="32"/>
-              </w:rPr>
-            </w:pPr>
-          </w:p>
-        </w:tc>
-      </w:tr>
     </w:tbl>
     <w:p>
       <w:pPr>
@@ -1367,6 +1676,167 @@
         <w:jc w:val="both"/>
         <w:rPr>
           <w:rFonts w:ascii="Corbel" w:hAnsi="Corbel"/>
+          <w:sz w:val="28"/>
+          <w:szCs w:val="32"/>
+        </w:rPr>
+      </w:pPr>
+      <w:r>
+        <w:rPr>
+          <w:rFonts w:ascii="Corbel" w:hAnsi="Corbel"/>
+          <w:sz w:val="28"/>
+          <w:szCs w:val="32"/>
+        </w:rPr>
+        <w:t xml:space="preserve">*en se basant sur le modèle suivant : </w:t>
+      </w:r>
+    </w:p>
+    <w:p>
+      <w:pPr>
+        <w:pStyle w:val="Paragraphedeliste"/>
+        <w:numPr>
+          <w:ilvl w:val="0"/>
+          <w:numId w:val="2"/>
+        </w:numPr>
+        <w:jc w:val="both"/>
+        <w:rPr>
+          <w:rFonts w:ascii="Corbel" w:hAnsi="Corbel"/>
+          <w:sz w:val="28"/>
+          <w:szCs w:val="32"/>
+        </w:rPr>
+      </w:pPr>
+      <w:r>
+        <w:rPr>
+          <w:rFonts w:ascii="Corbel" w:hAnsi="Corbel"/>
+          <w:sz w:val="28"/>
+          <w:szCs w:val="32"/>
+        </w:rPr>
+        <w:t>Nombre d’heure total = 440 h (cf. diagramme de Gantt)</w:t>
+      </w:r>
+    </w:p>
+    <w:p>
+      <w:pPr>
+        <w:pStyle w:val="Paragraphedeliste"/>
+        <w:numPr>
+          <w:ilvl w:val="0"/>
+          <w:numId w:val="2"/>
+        </w:numPr>
+        <w:jc w:val="both"/>
+        <w:rPr>
+          <w:rFonts w:ascii="Corbel" w:hAnsi="Corbel"/>
+          <w:sz w:val="28"/>
+          <w:szCs w:val="32"/>
+        </w:rPr>
+      </w:pPr>
+      <w:r>
+        <w:rPr>
+          <w:rFonts w:ascii="Corbel" w:hAnsi="Corbel"/>
+          <w:sz w:val="28"/>
+          <w:szCs w:val="32"/>
+        </w:rPr>
+        <w:t>Nombre d’employés = 5</w:t>
+      </w:r>
+    </w:p>
+    <w:p>
+      <w:pPr>
+        <w:pStyle w:val="Paragraphedeliste"/>
+        <w:numPr>
+          <w:ilvl w:val="0"/>
+          <w:numId w:val="2"/>
+        </w:numPr>
+        <w:jc w:val="both"/>
+        <w:rPr>
+          <w:rFonts w:ascii="Corbel" w:hAnsi="Corbel"/>
+          <w:sz w:val="28"/>
+          <w:szCs w:val="32"/>
+        </w:rPr>
+      </w:pPr>
+      <w:r>
+        <w:rPr>
+          <w:rFonts w:ascii="Corbel" w:hAnsi="Corbel"/>
+          <w:sz w:val="28"/>
+          <w:szCs w:val="32"/>
+        </w:rPr>
+        <w:t>Salaire horaire = 13€/h (en se basant sur le salaire brut moyen d’un technicien BAC +2 en informatique qui est de 24000€/an)</w:t>
+      </w:r>
+    </w:p>
+    <w:p>
+      <w:pPr>
+        <w:jc w:val="both"/>
+        <w:rPr>
+          <w:rFonts w:ascii="Corbel" w:hAnsi="Corbel"/>
+          <w:sz w:val="28"/>
+          <w:szCs w:val="32"/>
+        </w:rPr>
+      </w:pPr>
+    </w:p>
+    <w:p>
+      <w:pPr>
+        <w:jc w:val="both"/>
+        <w:rPr>
+          <w:rFonts w:ascii="Corbel" w:hAnsi="Corbel"/>
+          <w:sz w:val="28"/>
+          <w:szCs w:val="32"/>
+        </w:rPr>
+      </w:pPr>
+    </w:p>
+    <w:p>
+      <w:pPr>
+        <w:jc w:val="center"/>
+        <w:rPr>
+          <w:rFonts w:ascii="Corbel" w:hAnsi="Corbel"/>
+          <w:b/>
+          <w:color w:val="FF0000"/>
+          <w:sz w:val="44"/>
+          <w:szCs w:val="32"/>
+        </w:rPr>
+      </w:pPr>
+    </w:p>
+    <w:p>
+      <w:pPr>
+        <w:jc w:val="center"/>
+        <w:rPr>
+          <w:rFonts w:ascii="Corbel" w:hAnsi="Corbel"/>
+          <w:b/>
+          <w:color w:val="FF0000"/>
+          <w:sz w:val="44"/>
+          <w:szCs w:val="32"/>
+        </w:rPr>
+      </w:pPr>
+      <w:r>
+        <w:rPr>
+          <w:rFonts w:ascii="Corbel" w:hAnsi="Corbel"/>
+          <w:b/>
+          <w:color w:val="FF0000"/>
+          <w:sz w:val="44"/>
+          <w:szCs w:val="32"/>
+        </w:rPr>
+        <w:t>TOTAL TTC : 10</w:t>
+      </w:r>
+      <w:r>
+        <w:rPr>
+          <w:rFonts w:ascii="Corbel" w:hAnsi="Corbel"/>
+          <w:b/>
+          <w:color w:val="FF0000"/>
+          <w:sz w:val="44"/>
+          <w:szCs w:val="32"/>
+        </w:rPr>
+        <w:t xml:space="preserve"> </w:t>
+      </w:r>
+      <w:r>
+        <w:rPr>
+          <w:rFonts w:ascii="Corbel" w:hAnsi="Corbel"/>
+          <w:b/>
+          <w:color w:val="FF0000"/>
+          <w:sz w:val="44"/>
+          <w:szCs w:val="32"/>
+        </w:rPr>
+        <w:t>280€</w:t>
+      </w:r>
+    </w:p>
+    <w:p>
+      <w:pPr>
+        <w:jc w:val="both"/>
+        <w:rPr>
+          <w:rFonts w:ascii="Corbel" w:hAnsi="Corbel"/>
           <w:b/>
           <w:sz w:val="28"/>
           <w:szCs w:val="32"/>
@@ -1386,16 +1856,333 @@
     </w:p>
     <w:p>
       <w:pPr>
-        <w:ind w:firstLine="360"/>
-        <w:jc w:val="both"/>
-        <w:rPr>
-          <w:rFonts w:ascii="Corbel" w:hAnsi="Corbel"/>
-          <w:sz w:val="28"/>
-        </w:rPr>
-      </w:pPr>
-    </w:p>
-    <w:p>
-      <w:pPr>
+        <w:jc w:val="both"/>
+        <w:rPr>
+          <w:rFonts w:ascii="Corbel" w:hAnsi="Corbel"/>
+          <w:b/>
+          <w:sz w:val="36"/>
+        </w:rPr>
+      </w:pPr>
+    </w:p>
+    <w:p>
+      <w:pPr>
+        <w:pStyle w:val="Paragraphedeliste"/>
+        <w:numPr>
+          <w:ilvl w:val="0"/>
+          <w:numId w:val="1"/>
+        </w:numPr>
+        <w:jc w:val="both"/>
+        <w:rPr>
+          <w:rFonts w:ascii="Corbel" w:hAnsi="Corbel"/>
+          <w:b/>
+          <w:sz w:val="36"/>
+          <w:u w:val="single"/>
+        </w:rPr>
+      </w:pPr>
+      <w:r>
+        <w:rPr>
+          <w:rFonts w:ascii="Corbel" w:hAnsi="Corbel"/>
+          <w:b/>
+          <w:sz w:val="40"/>
+          <w:u w:val="single"/>
+        </w:rPr>
+        <w:lastRenderedPageBreak/>
+        <w:t>Cahier des charges fonctionnel.</w:t>
+      </w:r>
+    </w:p>
+    <w:p>
+      <w:pPr>
+        <w:pStyle w:val="Paragraphedeliste"/>
+        <w:ind w:left="360"/>
+        <w:jc w:val="both"/>
+        <w:rPr>
+          <w:rFonts w:ascii="Corbel" w:hAnsi="Corbel"/>
+          <w:b/>
+          <w:sz w:val="36"/>
+          <w:u w:val="single"/>
+        </w:rPr>
+      </w:pPr>
+    </w:p>
+    <w:p>
+      <w:pPr>
+        <w:pStyle w:val="Paragraphedeliste"/>
+        <w:numPr>
+          <w:ilvl w:val="1"/>
+          <w:numId w:val="1"/>
+        </w:numPr>
+        <w:jc w:val="both"/>
+        <w:rPr>
+          <w:rFonts w:ascii="Corbel" w:hAnsi="Corbel"/>
+          <w:b/>
+          <w:sz w:val="36"/>
+          <w:u w:val="single"/>
+        </w:rPr>
+      </w:pPr>
+      <w:r>
+        <w:rPr>
+          <w:rFonts w:ascii="Corbel" w:hAnsi="Corbel"/>
+          <w:b/>
+          <w:sz w:val="36"/>
+          <w:u w:val="single"/>
+        </w:rPr>
+        <w:t>Fonctionnalités attendues.</w:t>
+      </w:r>
+    </w:p>
+    <w:p>
+      <w:pPr>
+        <w:jc w:val="both"/>
+        <w:rPr>
+          <w:rFonts w:ascii="Corbel" w:hAnsi="Corbel"/>
+          <w:sz w:val="28"/>
+        </w:rPr>
+      </w:pPr>
+      <w:r>
+        <w:rPr>
+          <w:rFonts w:ascii="Corbel" w:hAnsi="Corbel"/>
+          <w:sz w:val="28"/>
+        </w:rPr>
+        <w:t>Les principales fonctionnalités attendues pour ce projet sont :</w:t>
+      </w:r>
+    </w:p>
+    <w:p>
+      <w:pPr>
+        <w:pStyle w:val="Paragraphedeliste"/>
+        <w:numPr>
+          <w:ilvl w:val="0"/>
+          <w:numId w:val="2"/>
+        </w:numPr>
+        <w:jc w:val="both"/>
+        <w:rPr>
+          <w:rFonts w:ascii="Corbel" w:hAnsi="Corbel"/>
+          <w:sz w:val="28"/>
+        </w:rPr>
+      </w:pPr>
+      <w:r>
+        <w:rPr>
+          <w:rFonts w:ascii="Corbel" w:hAnsi="Corbel"/>
+          <w:sz w:val="28"/>
+        </w:rPr>
+        <w:t>La composition des menus (ensemble des plats journaliers proposés)</w:t>
+      </w:r>
+    </w:p>
+    <w:p>
+      <w:pPr>
+        <w:pStyle w:val="Paragraphedeliste"/>
+        <w:numPr>
+          <w:ilvl w:val="0"/>
+          <w:numId w:val="2"/>
+        </w:numPr>
+        <w:jc w:val="both"/>
+        <w:rPr>
+          <w:rFonts w:ascii="Corbel" w:hAnsi="Corbel"/>
+          <w:sz w:val="28"/>
+        </w:rPr>
+      </w:pPr>
+      <w:r>
+        <w:rPr>
+          <w:rFonts w:ascii="Corbel" w:hAnsi="Corbel"/>
+          <w:sz w:val="28"/>
+        </w:rPr>
+        <w:t>La sélection des plats lors du passage du client au self se fera au travers d’un écran tactile</w:t>
+      </w:r>
+    </w:p>
+    <w:p>
+      <w:pPr>
+        <w:pStyle w:val="Paragraphedeliste"/>
+        <w:numPr>
+          <w:ilvl w:val="0"/>
+          <w:numId w:val="2"/>
+        </w:numPr>
+        <w:jc w:val="both"/>
+        <w:rPr>
+          <w:rFonts w:ascii="Corbel" w:hAnsi="Corbel"/>
+          <w:sz w:val="28"/>
+        </w:rPr>
+      </w:pPr>
+      <w:r>
+        <w:rPr>
+          <w:rFonts w:ascii="Corbel" w:hAnsi="Corbel"/>
+          <w:sz w:val="28"/>
+        </w:rPr>
+        <w:t>L</w:t>
+      </w:r>
+      <w:r>
+        <w:rPr>
+          <w:rFonts w:ascii="Corbel" w:hAnsi="Corbel"/>
+          <w:sz w:val="28"/>
+        </w:rPr>
+        <w:t xml:space="preserve">’identification des usagers et le paiement des repas selon les plats </w:t>
+      </w:r>
+      <w:r>
+        <w:rPr>
+          <w:rFonts w:ascii="Corbel" w:hAnsi="Corbel"/>
+          <w:sz w:val="28"/>
+        </w:rPr>
+        <w:t>choisis</w:t>
+      </w:r>
+    </w:p>
+    <w:p>
+      <w:pPr>
+        <w:pStyle w:val="Paragraphedeliste"/>
+        <w:numPr>
+          <w:ilvl w:val="0"/>
+          <w:numId w:val="2"/>
+        </w:numPr>
+        <w:jc w:val="both"/>
+        <w:rPr>
+          <w:rFonts w:ascii="Corbel" w:hAnsi="Corbel"/>
+          <w:sz w:val="28"/>
+        </w:rPr>
+      </w:pPr>
+      <w:r>
+        <w:rPr>
+          <w:rFonts w:ascii="Corbel" w:hAnsi="Corbel"/>
+          <w:sz w:val="28"/>
+        </w:rPr>
+        <w:t>S</w:t>
+      </w:r>
+      <w:r>
+        <w:rPr>
+          <w:rFonts w:ascii="Corbel" w:hAnsi="Corbel"/>
+          <w:sz w:val="28"/>
+        </w:rPr>
+        <w:t xml:space="preserve">uivi des consommations et paiements </w:t>
+      </w:r>
+      <w:r>
+        <w:rPr>
+          <w:rFonts w:ascii="Corbel" w:hAnsi="Corbel"/>
+          <w:sz w:val="28"/>
+        </w:rPr>
+        <w:t>pour chaque</w:t>
+      </w:r>
+      <w:r>
+        <w:rPr>
+          <w:rFonts w:ascii="Corbel" w:hAnsi="Corbel"/>
+          <w:sz w:val="28"/>
+        </w:rPr>
+        <w:t xml:space="preserve"> consommateur (direct ou transfert si fin de mois.).</w:t>
+      </w:r>
+    </w:p>
+    <w:p>
+      <w:pPr>
+        <w:pStyle w:val="Paragraphedeliste"/>
+        <w:numPr>
+          <w:ilvl w:val="0"/>
+          <w:numId w:val="2"/>
+        </w:numPr>
+        <w:jc w:val="both"/>
+        <w:rPr>
+          <w:rFonts w:ascii="Corbel" w:hAnsi="Corbel"/>
+          <w:sz w:val="28"/>
+        </w:rPr>
+      </w:pPr>
+      <w:r>
+        <w:rPr>
+          <w:rFonts w:ascii="Corbel" w:hAnsi="Corbel"/>
+          <w:sz w:val="28"/>
+        </w:rPr>
+        <w:t>Suivi statistique des consommations par produit, par période</w:t>
+      </w:r>
+      <w:r>
+        <w:rPr>
+          <w:rFonts w:ascii="Corbel" w:hAnsi="Corbel"/>
+          <w:sz w:val="28"/>
+        </w:rPr>
+        <w:t>, …</w:t>
+      </w:r>
+    </w:p>
+    <w:p>
+      <w:pPr>
+        <w:pStyle w:val="Paragraphedeliste"/>
+        <w:numPr>
+          <w:ilvl w:val="0"/>
+          <w:numId w:val="2"/>
+        </w:numPr>
+        <w:jc w:val="both"/>
+        <w:rPr>
+          <w:rFonts w:ascii="Corbel" w:hAnsi="Corbel"/>
+          <w:sz w:val="28"/>
+        </w:rPr>
+      </w:pPr>
+      <w:r>
+        <w:rPr>
+          <w:rFonts w:ascii="Corbel" w:hAnsi="Corbel"/>
+          <w:sz w:val="28"/>
+        </w:rPr>
+        <w:t>Suivi statistique sur la fréquentation, les consommations, le chiffre d'affaire</w:t>
+      </w:r>
+      <w:r>
+        <w:rPr>
+          <w:rFonts w:ascii="Corbel" w:hAnsi="Corbel"/>
+          <w:sz w:val="28"/>
+        </w:rPr>
+        <w:t>, …</w:t>
+      </w:r>
+    </w:p>
+    <w:p>
+      <w:pPr>
+        <w:pStyle w:val="Paragraphedeliste"/>
+        <w:jc w:val="both"/>
+        <w:rPr>
+          <w:rFonts w:ascii="Corbel" w:hAnsi="Corbel"/>
+          <w:sz w:val="28"/>
+        </w:rPr>
+      </w:pPr>
+    </w:p>
+    <w:p>
+      <w:pPr>
+        <w:pStyle w:val="Paragraphedeliste"/>
+        <w:numPr>
+          <w:ilvl w:val="1"/>
+          <w:numId w:val="1"/>
+        </w:numPr>
+        <w:jc w:val="both"/>
+        <w:rPr>
+          <w:rFonts w:ascii="Corbel" w:hAnsi="Corbel"/>
+          <w:b/>
+          <w:sz w:val="36"/>
+          <w:u w:val="single"/>
+        </w:rPr>
+      </w:pPr>
+      <w:r>
+        <w:rPr>
+          <w:rFonts w:ascii="Corbel" w:hAnsi="Corbel"/>
+          <w:b/>
+          <w:sz w:val="36"/>
+          <w:u w:val="single"/>
+        </w:rPr>
+        <w:t>Contraintes</w:t>
+      </w:r>
+      <w:r>
+        <w:rPr>
+          <w:rFonts w:ascii="Corbel" w:hAnsi="Corbel"/>
+          <w:b/>
+          <w:sz w:val="36"/>
+          <w:u w:val="single"/>
+        </w:rPr>
+        <w:t>.</w:t>
+      </w:r>
+    </w:p>
+    <w:p>
+      <w:pPr>
+        <w:pStyle w:val="Paragraphedeliste"/>
+        <w:ind w:left="792"/>
+        <w:jc w:val="both"/>
+        <w:rPr>
+          <w:rFonts w:ascii="Corbel" w:hAnsi="Corbel"/>
+          <w:b/>
+          <w:sz w:val="36"/>
+          <w:u w:val="single"/>
+        </w:rPr>
+      </w:pPr>
+    </w:p>
+    <w:p>
+      <w:pPr>
+        <w:pStyle w:val="Paragraphedeliste"/>
+        <w:numPr>
+          <w:ilvl w:val="2"/>
+          <w:numId w:val="1"/>
+        </w:numPr>
         <w:jc w:val="both"/>
         <w:rPr>
           <w:rFonts w:ascii="Corbel" w:hAnsi="Corbel"/>
@@ -1404,15 +2191,166 @@
           <w:u w:val="single"/>
         </w:rPr>
       </w:pPr>
-    </w:p>
-    <w:p>
-      <w:pPr>
-        <w:jc w:val="both"/>
-        <w:rPr>
-          <w:rFonts w:ascii="Corbel" w:hAnsi="Corbel"/>
-          <w:sz w:val="28"/>
-        </w:rPr>
-      </w:pPr>
+      <w:r>
+        <w:rPr>
+          <w:rFonts w:ascii="Corbel" w:hAnsi="Corbel"/>
+          <w:b/>
+          <w:sz w:val="32"/>
+          <w:u w:val="single"/>
+        </w:rPr>
+        <w:t>Sur l</w:t>
+      </w:r>
+      <w:r>
+        <w:rPr>
+          <w:rFonts w:ascii="Corbel" w:hAnsi="Corbel"/>
+          <w:b/>
+          <w:sz w:val="32"/>
+          <w:u w:val="single"/>
+        </w:rPr>
+        <w:t>a réalisation du projet.</w:t>
+      </w:r>
+    </w:p>
+    <w:p>
+      <w:pPr>
+        <w:ind w:firstLine="708"/>
+        <w:jc w:val="both"/>
+        <w:rPr>
+          <w:rFonts w:ascii="Corbel" w:hAnsi="Corbel"/>
+          <w:b/>
+          <w:sz w:val="36"/>
+          <w:u w:val="single"/>
+        </w:rPr>
+      </w:pPr>
+      <w:r>
+        <w:rPr>
+          <w:rFonts w:ascii="Corbel" w:hAnsi="Corbel"/>
+          <w:sz w:val="28"/>
+        </w:rPr>
+        <w:t xml:space="preserve">Le </w:t>
+      </w:r>
+      <w:r>
+        <w:rPr>
+          <w:rFonts w:ascii="Corbel" w:hAnsi="Corbel"/>
+          <w:sz w:val="28"/>
+        </w:rPr>
+        <w:t xml:space="preserve">temps étant notre principal ennemi, aucun retard ne sera admis. </w:t>
+      </w:r>
+      <w:r>
+        <w:rPr>
+          <w:rFonts w:ascii="Corbel" w:hAnsi="Corbel"/>
+          <w:sz w:val="28"/>
+        </w:rPr>
+        <w:t>Il sera notre seule réelle contrainte pour la réalisation de ce projet.</w:t>
+      </w:r>
+    </w:p>
+    <w:p>
+      <w:pPr>
+        <w:pStyle w:val="Paragraphedeliste"/>
+        <w:numPr>
+          <w:ilvl w:val="2"/>
+          <w:numId w:val="1"/>
+        </w:numPr>
+        <w:jc w:val="both"/>
+        <w:rPr>
+          <w:rFonts w:ascii="Corbel" w:hAnsi="Corbel"/>
+          <w:b/>
+          <w:sz w:val="32"/>
+          <w:u w:val="single"/>
+        </w:rPr>
+      </w:pPr>
+      <w:r>
+        <w:rPr>
+          <w:rFonts w:ascii="Corbel" w:hAnsi="Corbel"/>
+          <w:b/>
+          <w:sz w:val="32"/>
+          <w:u w:val="single"/>
+        </w:rPr>
+        <w:t xml:space="preserve">Sur l’utilisation </w:t>
+      </w:r>
+      <w:r>
+        <w:rPr>
+          <w:rFonts w:ascii="Corbel" w:hAnsi="Corbel"/>
+          <w:b/>
+          <w:sz w:val="32"/>
+          <w:u w:val="single"/>
+        </w:rPr>
+        <w:t>du produit</w:t>
+      </w:r>
+      <w:r>
+        <w:rPr>
+          <w:rFonts w:ascii="Corbel" w:hAnsi="Corbel"/>
+          <w:b/>
+          <w:sz w:val="32"/>
+          <w:u w:val="single"/>
+        </w:rPr>
+        <w:t>.</w:t>
+      </w:r>
+    </w:p>
+    <w:p>
+      <w:pPr>
+        <w:ind w:firstLine="708"/>
+        <w:jc w:val="both"/>
+        <w:rPr>
+          <w:rFonts w:ascii="Corbel" w:hAnsi="Corbel"/>
+          <w:sz w:val="28"/>
+        </w:rPr>
+      </w:pPr>
+      <w:r>
+        <w:rPr>
+          <w:rFonts w:ascii="Corbel" w:hAnsi="Corbel"/>
+          <w:sz w:val="28"/>
+        </w:rPr>
+        <w:t>Afin que notre produit réponde aux exigences de notre client, nous allons devoir mettre en place et comprendre le fonctionnement d’un lecteur de badge magnétique. Ce lecteur, s’il ne fonctionne pas correctement, peut être une réelle entrave quant au bon déroulement de notre projet.</w:t>
+      </w:r>
+      <w:r>
+        <w:rPr>
+          <w:rFonts w:ascii="Corbel" w:hAnsi="Corbel"/>
+          <w:sz w:val="28"/>
+        </w:rPr>
+        <w:t xml:space="preserve"> De plus, nous aurons aussi à simuler une architecture client – serveur et nous devrons réaliser une IHM (Interface Homme Machine) attractive.</w:t>
+      </w:r>
+    </w:p>
+    <w:p>
+      <w:pPr>
+        <w:pStyle w:val="Paragraphedeliste"/>
+        <w:numPr>
+          <w:ilvl w:val="1"/>
+          <w:numId w:val="1"/>
+        </w:numPr>
+        <w:jc w:val="both"/>
+        <w:rPr>
+          <w:rFonts w:ascii="Corbel" w:hAnsi="Corbel"/>
+          <w:b/>
+          <w:sz w:val="32"/>
+          <w:u w:val="single"/>
+        </w:rPr>
+      </w:pPr>
+      <w:r>
+        <w:rPr>
+          <w:rFonts w:ascii="Corbel" w:hAnsi="Corbel"/>
+          <w:b/>
+          <w:sz w:val="36"/>
+          <w:u w:val="single"/>
+        </w:rPr>
+        <w:t>Critères d’appréciation de la qualité du produit.</w:t>
+      </w:r>
+    </w:p>
+    <w:p>
+      <w:pPr>
+        <w:ind w:firstLine="708"/>
+        <w:jc w:val="both"/>
+        <w:rPr>
+          <w:rFonts w:ascii="Corbel" w:hAnsi="Corbel"/>
+          <w:sz w:val="28"/>
+        </w:rPr>
+      </w:pPr>
+      <w:r>
+        <w:rPr>
+          <w:rFonts w:ascii="Corbel" w:hAnsi="Corbel"/>
+          <w:sz w:val="28"/>
+        </w:rPr>
+        <w:t>Pour juger de la qualité du produit livré, notre client vérifiera au préalable que toutes les fonctionnalités demandées apparaissent dans le logiciel final. De plus, une attention toute particulière devra-t-être portée sur l’accès aux données pour en réduire le coup et la durée.</w:t>
+      </w:r>
     </w:p>
     <w:p>
       <w:pPr>
@@ -1570,6 +2508,118 @@
     </w:lvl>
   </w:abstractNum>
   <w:abstractNum w:abstractNumId="1" w15:restartNumberingAfterBreak="0">
+    <w:nsid w:val="4B5D777B"/>
+    <w:multiLevelType w:val="hybridMultilevel"/>
+    <w:tmpl w:val="082E334E"/>
+    <w:lvl w:ilvl="0" w:tplc="18C46C58">
+      <w:numFmt w:val="bullet"/>
+      <w:lvlText w:val="-"/>
+      <w:lvlJc w:val="left"/>
+      <w:pPr>
+        <w:ind w:left="720" w:hanging="360"/>
+      </w:pPr>
+      <w:rPr>
+        <w:rFonts w:ascii="Corbel" w:eastAsiaTheme="minorHAnsi" w:hAnsi="Corbel" w:cstheme="minorBidi" w:hint="default"/>
+      </w:rPr>
+    </w:lvl>
+    <w:lvl w:ilvl="1" w:tplc="040C0003" w:tentative="1">
+      <w:start w:val="1"/>
+      <w:numFmt w:val="bullet"/>
+      <w:lvlText w:val="o"/>
+      <w:lvlJc w:val="left"/>
+      <w:pPr>
+        <w:ind w:left="1440" w:hanging="360"/>
+      </w:pPr>
+      <w:rPr>
+        <w:rFonts w:ascii="Courier New" w:hAnsi="Courier New" w:cs="Courier New" w:hint="default"/>
+      </w:rPr>
+    </w:lvl>
+    <w:lvl w:ilvl="2" w:tplc="040C0005" w:tentative="1">
+      <w:start w:val="1"/>
+      <w:numFmt w:val="bullet"/>
+      <w:lvlText w:val=""/>
+      <w:lvlJc w:val="left"/>
+      <w:pPr>
+        <w:ind w:left="2160" w:hanging="360"/>
+      </w:pPr>
+      <w:rPr>
+        <w:rFonts w:ascii="Wingdings" w:hAnsi="Wingdings" w:hint="default"/>
+      </w:rPr>
+    </w:lvl>
+    <w:lvl w:ilvl="3" w:tplc="040C0001" w:tentative="1">
+      <w:start w:val="1"/>
+      <w:numFmt w:val="bullet"/>
+      <w:lvlText w:val=""/>
+      <w:lvlJc w:val="left"/>
+      <w:pPr>
+        <w:ind w:left="2880" w:hanging="360"/>
+      </w:pPr>
+      <w:rPr>
+        <w:rFonts w:ascii="Symbol" w:hAnsi="Symbol" w:hint="default"/>
+      </w:rPr>
+    </w:lvl>
+    <w:lvl w:ilvl="4" w:tplc="040C0003" w:tentative="1">
+      <w:start w:val="1"/>
+      <w:numFmt w:val="bullet"/>
+      <w:lvlText w:val="o"/>
+      <w:lvlJc w:val="left"/>
+      <w:pPr>
+        <w:ind w:left="3600" w:hanging="360"/>
+      </w:pPr>
+      <w:rPr>
+        <w:rFonts w:ascii="Courier New" w:hAnsi="Courier New" w:cs="Courier New" w:hint="default"/>
+      </w:rPr>
+    </w:lvl>
+    <w:lvl w:ilvl="5" w:tplc="040C0005" w:tentative="1">
+      <w:start w:val="1"/>
+      <w:numFmt w:val="bullet"/>
+      <w:lvlText w:val=""/>
+      <w:lvlJc w:val="left"/>
+      <w:pPr>
+        <w:ind w:left="4320" w:hanging="360"/>
+      </w:pPr>
+      <w:rPr>
+        <w:rFonts w:ascii="Wingdings" w:hAnsi="Wingdings" w:hint="default"/>
+      </w:rPr>
+    </w:lvl>
+    <w:lvl w:ilvl="6" w:tplc="040C0001" w:tentative="1">
+      <w:start w:val="1"/>
+      <w:numFmt w:val="bullet"/>
+      <w:lvlText w:val=""/>
+      <w:lvlJc w:val="left"/>
+      <w:pPr>
+        <w:ind w:left="5040" w:hanging="360"/>
+      </w:pPr>
+      <w:rPr>
+        <w:rFonts w:ascii="Symbol" w:hAnsi="Symbol" w:hint="default"/>
+      </w:rPr>
+    </w:lvl>
+    <w:lvl w:ilvl="7" w:tplc="040C0003" w:tentative="1">
+      <w:start w:val="1"/>
+      <w:numFmt w:val="bullet"/>
+      <w:lvlText w:val="o"/>
+      <w:lvlJc w:val="left"/>
+      <w:pPr>
+        <w:ind w:left="5760" w:hanging="360"/>
+      </w:pPr>
+      <w:rPr>
+        <w:rFonts w:ascii="Courier New" w:hAnsi="Courier New" w:cs="Courier New" w:hint="default"/>
+      </w:rPr>
+    </w:lvl>
+    <w:lvl w:ilvl="8" w:tplc="040C0005" w:tentative="1">
+      <w:start w:val="1"/>
+      <w:numFmt w:val="bullet"/>
+      <w:lvlText w:val=""/>
+      <w:lvlJc w:val="left"/>
+      <w:pPr>
+        <w:ind w:left="6480" w:hanging="360"/>
+      </w:pPr>
+      <w:rPr>
+        <w:rFonts w:ascii="Wingdings" w:hAnsi="Wingdings" w:hint="default"/>
+      </w:rPr>
+    </w:lvl>
+  </w:abstractNum>
+  <w:abstractNum w:abstractNumId="2" w15:restartNumberingAfterBreak="0">
     <w:nsid w:val="6DE70D0E"/>
     <w:multiLevelType w:val="hybridMultilevel"/>
     <w:tmpl w:val="3670ECC4"/>
@@ -1681,7 +2731,96 @@
       </w:rPr>
     </w:lvl>
   </w:abstractNum>
-  <w:abstractNum w:abstractNumId="2" w15:restartNumberingAfterBreak="0">
+  <w:abstractNum w:abstractNumId="3" w15:restartNumberingAfterBreak="0">
+    <w:nsid w:val="75161116"/>
+    <w:multiLevelType w:val="hybridMultilevel"/>
+    <w:tmpl w:val="6DD62932"/>
+    <w:lvl w:ilvl="0" w:tplc="BB0C3804">
+      <w:start w:val="1"/>
+      <w:numFmt w:val="decimal"/>
+      <w:lvlText w:val="%1."/>
+      <w:lvlJc w:val="left"/>
+      <w:pPr>
+        <w:ind w:left="360" w:hanging="360"/>
+      </w:pPr>
+      <w:rPr>
+        <w:rFonts w:hint="default"/>
+      </w:rPr>
+    </w:lvl>
+    <w:lvl w:ilvl="1" w:tplc="040C0019" w:tentative="1">
+      <w:start w:val="1"/>
+      <w:numFmt w:val="lowerLetter"/>
+      <w:lvlText w:val="%2."/>
+      <w:lvlJc w:val="left"/>
+      <w:pPr>
+        <w:ind w:left="1080" w:hanging="360"/>
+      </w:pPr>
+    </w:lvl>
+    <w:lvl w:ilvl="2" w:tplc="040C001B" w:tentative="1">
+      <w:start w:val="1"/>
+      <w:numFmt w:val="lowerRoman"/>
+      <w:lvlText w:val="%3."/>
+      <w:lvlJc w:val="right"/>
+      <w:pPr>
+        <w:ind w:left="1800" w:hanging="180"/>
+      </w:pPr>
+    </w:lvl>
+    <w:lvl w:ilvl="3" w:tplc="040C000F" w:tentative="1">
+      <w:start w:val="1"/>
+      <w:numFmt w:val="decimal"/>
+      <w:lvlText w:val="%4."/>
+      <w:lvlJc w:val="left"/>
+      <w:pPr>
+        <w:ind w:left="2520" w:hanging="360"/>
+      </w:pPr>
+    </w:lvl>
+    <w:lvl w:ilvl="4" w:tplc="040C0019" w:tentative="1">
+      <w:start w:val="1"/>
+      <w:numFmt w:val="lowerLetter"/>
+      <w:lvlText w:val="%5."/>
+      <w:lvlJc w:val="left"/>
+      <w:pPr>
+        <w:ind w:left="3240" w:hanging="360"/>
+      </w:pPr>
+    </w:lvl>
+    <w:lvl w:ilvl="5" w:tplc="040C001B" w:tentative="1">
+      <w:start w:val="1"/>
+      <w:numFmt w:val="lowerRoman"/>
+      <w:lvlText w:val="%6."/>
+      <w:lvlJc w:val="right"/>
+      <w:pPr>
+        <w:ind w:left="3960" w:hanging="180"/>
+      </w:pPr>
+    </w:lvl>
+    <w:lvl w:ilvl="6" w:tplc="040C000F" w:tentative="1">
+      <w:start w:val="1"/>
+      <w:numFmt w:val="decimal"/>
+      <w:lvlText w:val="%7."/>
+      <w:lvlJc w:val="left"/>
+      <w:pPr>
+        <w:ind w:left="4680" w:hanging="360"/>
+      </w:pPr>
+    </w:lvl>
+    <w:lvl w:ilvl="7" w:tplc="040C0019" w:tentative="1">
+      <w:start w:val="1"/>
+      <w:numFmt w:val="lowerLetter"/>
+      <w:lvlText w:val="%8."/>
+      <w:lvlJc w:val="left"/>
+      <w:pPr>
+        <w:ind w:left="5400" w:hanging="360"/>
+      </w:pPr>
+    </w:lvl>
+    <w:lvl w:ilvl="8" w:tplc="040C001B" w:tentative="1">
+      <w:start w:val="1"/>
+      <w:numFmt w:val="lowerRoman"/>
+      <w:lvlText w:val="%9."/>
+      <w:lvlJc w:val="right"/>
+      <w:pPr>
+        <w:ind w:left="6120" w:hanging="180"/>
+      </w:pPr>
+    </w:lvl>
+  </w:abstractNum>
+  <w:abstractNum w:abstractNumId="4" w15:restartNumberingAfterBreak="0">
     <w:nsid w:val="7C632E58"/>
     <w:multiLevelType w:val="multilevel"/>
     <w:tmpl w:val="2C10C206"/>
@@ -1798,10 +2937,16 @@
     <w:abstractNumId w:val="0"/>
   </w:num>
   <w:num w:numId="2">
-    <w:abstractNumId w:val="1"/>
+    <w:abstractNumId w:val="2"/>
   </w:num>
   <w:num w:numId="3">
-    <w:abstractNumId w:val="2"/>
+    <w:abstractNumId w:val="4"/>
+  </w:num>
+  <w:num w:numId="4">
+    <w:abstractNumId w:val="3"/>
+  </w:num>
+  <w:num w:numId="5">
+    <w:abstractNumId w:val="1"/>
   </w:num>
 </w:numbering>
 </file>

</xml_diff>